<commit_message>
change font, bio, resumes, some styles
</commit_message>
<xml_diff>
--- a/resume/Resume - Kristin Faner.docx
+++ b/resume/Resume - Kristin Faner.docx
@@ -19,9 +19,8 @@
           <w:rFonts w:ascii="Futura" w:hAnsi="Futura"/>
           <w:i w:val="0"/>
           <w:iCs w:val="0"/>
-          <w:smallCaps w:val="1"/>
-          <w:sz w:val="36"/>
-          <w:szCs w:val="36"/>
+          <w:sz w:val="42"/>
+          <w:szCs w:val="42"/>
           <w:rtl w:val="0"/>
           <w:lang w:val="de-DE"/>
         </w:rPr>
@@ -31,142 +30,112 @@
     <w:p>
       <w:pPr>
         <w:pStyle w:val="Normal.0"/>
+        <w:rPr>
+          <w:i w:val="0"/>
+          <w:iCs w:val="0"/>
+        </w:rPr>
+      </w:pPr>
+      <w:r>
+        <w:rPr>
+          <w:i w:val="0"/>
+          <w:iCs w:val="0"/>
+          <w:rtl w:val="0"/>
+          <w:lang w:val="en-US"/>
+        </w:rPr>
+        <w:t>Austin, Texas</w:t>
+      </w:r>
+    </w:p>
+    <w:p>
+      <w:pPr>
+        <w:pStyle w:val="Normal.0"/>
+        <w:rPr>
+          <w:i w:val="0"/>
+          <w:iCs w:val="0"/>
+        </w:rPr>
+      </w:pPr>
+      <w:r>
+        <w:rPr>
+          <w:rStyle w:val="Hyperlink.0"/>
+          <w:i w:val="0"/>
+          <w:iCs w:val="0"/>
+        </w:rPr>
+        <w:fldChar w:fldCharType="begin" w:fldLock="0"/>
+      </w:r>
+      <w:r>
+        <w:rPr>
+          <w:rStyle w:val="Hyperlink.0"/>
+          <w:i w:val="0"/>
+          <w:iCs w:val="0"/>
+        </w:rPr>
+        <w:instrText xml:space="preserve"> HYPERLINK "mailto:kfaner@gmail.com"</w:instrText>
+      </w:r>
+      <w:r>
+        <w:rPr>
+          <w:rStyle w:val="Hyperlink.0"/>
+          <w:i w:val="0"/>
+          <w:iCs w:val="0"/>
+        </w:rPr>
+        <w:fldChar w:fldCharType="separate" w:fldLock="0"/>
+      </w:r>
+      <w:r>
+        <w:rPr>
+          <w:rStyle w:val="Hyperlink.0"/>
+          <w:i w:val="0"/>
+          <w:iCs w:val="0"/>
+          <w:rtl w:val="0"/>
+          <w:lang w:val="en-US"/>
+        </w:rPr>
+        <w:t>kfaner@gmail.com</w:t>
+      </w:r>
+      <w:r>
+        <w:rPr>
+          <w:i w:val="0"/>
+          <w:iCs w:val="0"/>
+        </w:rPr>
+        <w:fldChar w:fldCharType="end" w:fldLock="0"/>
+      </w:r>
+    </w:p>
+    <w:p>
+      <w:pPr>
+        <w:pStyle w:val="Normal.0"/>
+        <w:rPr>
+          <w:rStyle w:val="None"/>
+          <w:i w:val="0"/>
+          <w:iCs w:val="0"/>
+        </w:rPr>
+      </w:pPr>
+      <w:r>
+        <w:rPr>
+          <w:rStyle w:val="None"/>
+          <w:i w:val="0"/>
+          <w:iCs w:val="0"/>
+          <w:rtl w:val="0"/>
+          <w:lang w:val="en-US"/>
+        </w:rPr>
+        <w:t>915.433.5095</w:t>
+      </w:r>
+    </w:p>
+    <w:p>
+      <w:pPr>
+        <w:pStyle w:val="Normal.0"/>
         <w:jc w:val="center"/>
         <w:rPr>
           <w:i w:val="0"/>
           <w:iCs w:val="0"/>
-        </w:rPr>
-      </w:pPr>
-      <w:r>
-        <w:rPr>
-          <w:i w:val="0"/>
-          <w:iCs w:val="0"/>
-          <w:rtl w:val="0"/>
-          <w:lang w:val="en-US"/>
-        </w:rPr>
-        <w:t>Email:</w:t>
-      </w:r>
-      <w:r>
-        <w:rPr>
-          <w:i w:val="0"/>
-          <w:iCs w:val="0"/>
-          <w:rtl w:val="0"/>
-          <w:lang w:val="en-US"/>
-        </w:rPr>
-        <w:t xml:space="preserve"> </w:t>
-      </w:r>
-      <w:r>
-        <w:rPr>
-          <w:rStyle w:val="Hyperlink.0"/>
-          <w:i w:val="0"/>
-          <w:iCs w:val="0"/>
-        </w:rPr>
-        <w:fldChar w:fldCharType="begin" w:fldLock="0"/>
-      </w:r>
-      <w:r>
-        <w:rPr>
-          <w:rStyle w:val="Hyperlink.0"/>
-          <w:i w:val="0"/>
-          <w:iCs w:val="0"/>
-        </w:rPr>
-        <w:instrText xml:space="preserve"> HYPERLINK "mailto:kfaner@gmail.com"</w:instrText>
-      </w:r>
-      <w:r>
-        <w:rPr>
-          <w:rStyle w:val="Hyperlink.0"/>
-          <w:i w:val="0"/>
-          <w:iCs w:val="0"/>
-        </w:rPr>
-        <w:fldChar w:fldCharType="separate" w:fldLock="0"/>
-      </w:r>
-      <w:r>
-        <w:rPr>
-          <w:rStyle w:val="Hyperlink.0"/>
-          <w:i w:val="0"/>
-          <w:iCs w:val="0"/>
-          <w:rtl w:val="0"/>
-          <w:lang w:val="en-US"/>
-        </w:rPr>
-        <w:t>kfaner@gmail.com</w:t>
-      </w:r>
-      <w:r>
-        <w:rPr>
-          <w:i w:val="0"/>
-          <w:iCs w:val="0"/>
-        </w:rPr>
-        <w:fldChar w:fldCharType="end" w:fldLock="0"/>
-      </w:r>
-    </w:p>
-    <w:p>
-      <w:pPr>
-        <w:pStyle w:val="Normal.0"/>
-        <w:jc w:val="center"/>
-        <w:rPr>
-          <w:rStyle w:val="None"/>
-          <w:i w:val="0"/>
-          <w:iCs w:val="0"/>
-        </w:rPr>
-      </w:pPr>
-      <w:r>
-        <w:rPr>
-          <w:i w:val="0"/>
-          <w:iCs w:val="0"/>
-          <w:rtl w:val="0"/>
-          <w:lang w:val="en-US"/>
-        </w:rPr>
-        <w:t xml:space="preserve">Cell: </w:t>
-      </w:r>
-      <w:r>
-        <w:rPr>
-          <w:rStyle w:val="None"/>
-          <w:i w:val="0"/>
-          <w:iCs w:val="0"/>
-          <w:rtl w:val="0"/>
-          <w:lang w:val="en-US"/>
-        </w:rPr>
-        <w:t>915.433.5095</w:t>
-      </w:r>
-    </w:p>
-    <w:p>
-      <w:pPr>
-        <w:pStyle w:val="Normal.0"/>
-        <w:jc w:val="center"/>
-        <w:rPr>
-          <w:rStyle w:val="None"/>
-          <w:i w:val="0"/>
-          <w:iCs w:val="0"/>
-        </w:rPr>
-      </w:pPr>
-    </w:p>
-    <w:p>
-      <w:pPr>
-        <w:pStyle w:val="Normal.0"/>
-        <w:jc w:val="center"/>
-        <w:rPr>
-          <w:i w:val="0"/>
-          <w:iCs w:val="0"/>
-        </w:rPr>
-      </w:pPr>
-    </w:p>
-    <w:p>
-      <w:pPr>
-        <w:pStyle w:val="Normal.0"/>
-        <w:jc w:val="center"/>
-        <w:rPr>
-          <w:i w:val="0"/>
-          <w:iCs w:val="0"/>
-        </w:rPr>
-      </w:pPr>
-      <w:r>
-        <w:rPr>
-          <w:rStyle w:val="None"/>
-          <w:i w:val="0"/>
-          <w:iCs w:val="0"/>
-          <w:rtl w:val="0"/>
-          <w:lang w:val="es-ES_tradnl"/>
-        </w:rPr>
-        <w:t xml:space="preserve">Portfolio: </w:t>
-      </w:r>
+          <w:sz w:val="16"/>
+          <w:szCs w:val="16"/>
+        </w:rPr>
+      </w:pPr>
+    </w:p>
+    <w:p>
+      <w:pPr>
+        <w:pStyle w:val="Normal.0"/>
+        <w:jc w:val="right"/>
+        <w:rPr>
+          <w:i w:val="0"/>
+          <w:iCs w:val="0"/>
+        </w:rPr>
+      </w:pPr>
       <w:r>
         <w:rPr>
           <w:rStyle w:val="Hyperlink.1"/>
@@ -233,22 +202,12 @@
     <w:p>
       <w:pPr>
         <w:pStyle w:val="Normal.0"/>
-        <w:jc w:val="center"/>
-        <w:rPr>
-          <w:i w:val="0"/>
-          <w:iCs w:val="0"/>
-        </w:rPr>
-      </w:pPr>
-      <w:r>
-        <w:rPr>
-          <w:rStyle w:val="None"/>
-          <w:i w:val="0"/>
-          <w:iCs w:val="0"/>
-          <w:rtl w:val="0"/>
-          <w:lang w:val="es-ES_tradnl"/>
-        </w:rPr>
-        <w:t xml:space="preserve">Github: </w:t>
-      </w:r>
+        <w:jc w:val="right"/>
+        <w:rPr>
+          <w:i w:val="0"/>
+          <w:iCs w:val="0"/>
+        </w:rPr>
+      </w:pPr>
       <w:r>
         <w:rPr>
           <w:rStyle w:val="Hyperlink.1"/>
@@ -305,7 +264,7 @@
     <w:p>
       <w:pPr>
         <w:pStyle w:val="Normal.0"/>
-        <w:jc w:val="center"/>
+        <w:jc w:val="right"/>
         <w:sectPr>
           <w:headerReference w:type="default" r:id="rId6"/>
           <w:footerReference w:type="default" r:id="rId7"/>
@@ -319,16 +278,6 @@
           <w:bidi w:val="0"/>
         </w:sectPr>
       </w:pPr>
-      <w:r>
-        <w:rPr>
-          <w:rStyle w:val="None"/>
-          <w:i w:val="0"/>
-          <w:iCs w:val="0"/>
-          <w:rtl w:val="0"/>
-          <w:lang w:val="en-US"/>
-        </w:rPr>
-        <w:t xml:space="preserve">LinkedIn: </w:t>
-      </w:r>
       <w:r>
         <w:rPr>
           <w:rStyle w:val="Hyperlink.0"/>
@@ -413,39 +362,31 @@
     <w:p>
       <w:pPr>
         <w:pStyle w:val="Normal.0"/>
-        <w:numPr>
-          <w:ilvl w:val="0"/>
-          <w:numId w:val="2"/>
-        </w:numPr>
-        <w:rPr>
-          <w:i w:val="0"/>
-          <w:iCs w:val="0"/>
-          <w:lang w:val="en-US"/>
-        </w:rPr>
-      </w:pPr>
-      <w:r>
-        <w:rPr>
-          <w:i w:val="0"/>
-          <w:iCs w:val="0"/>
-          <w:rtl w:val="0"/>
-          <w:lang w:val="en-US"/>
-        </w:rPr>
-        <w:t>JavaScript</w:t>
-      </w:r>
-    </w:p>
-    <w:p>
-      <w:pPr>
-        <w:pStyle w:val="Normal.0"/>
-        <w:numPr>
-          <w:ilvl w:val="0"/>
-          <w:numId w:val="2"/>
-        </w:numPr>
-        <w:rPr>
-          <w:i w:val="0"/>
-          <w:iCs w:val="0"/>
-          <w:lang w:val="en-US"/>
-        </w:rPr>
-      </w:pPr>
+        <w:rPr>
+          <w:i w:val="0"/>
+          <w:iCs w:val="0"/>
+        </w:rPr>
+      </w:pPr>
+      <w:r>
+        <w:rPr>
+          <w:rStyle w:val="None"/>
+          <w:i w:val="0"/>
+          <w:iCs w:val="0"/>
+          <w:rtl w:val="0"/>
+          <w:lang w:val="en-US"/>
+        </w:rPr>
+        <w:t xml:space="preserve">Strong: </w:t>
+      </w:r>
+      <w:r>
+        <w:rPr>
+          <w:rStyle w:val="None"/>
+          <w:i w:val="0"/>
+          <w:iCs w:val="0"/>
+          <w:rtl w:val="0"/>
+          <w:lang w:val="en-US"/>
+        </w:rPr>
+        <w:t xml:space="preserve">JavaScript, HTML, </w:t>
+      </w:r>
       <w:r>
         <w:rPr>
           <w:i w:val="0"/>
@@ -455,199 +396,69 @@
         </w:rPr>
         <w:t>jQuery</w:t>
       </w:r>
-    </w:p>
-    <w:p>
-      <w:pPr>
-        <w:pStyle w:val="Normal.0"/>
-        <w:numPr>
-          <w:ilvl w:val="0"/>
-          <w:numId w:val="4"/>
-        </w:numPr>
-        <w:rPr>
-          <w:i w:val="0"/>
-          <w:iCs w:val="0"/>
-          <w:lang w:val="en-US"/>
-        </w:rPr>
-      </w:pPr>
-      <w:r>
-        <w:rPr>
-          <w:i w:val="0"/>
-          <w:iCs w:val="0"/>
-          <w:rtl w:val="0"/>
-          <w:lang w:val="en-US"/>
-        </w:rPr>
-        <w:t>HTML/CSS</w:t>
-      </w:r>
-    </w:p>
-    <w:p>
-      <w:pPr>
-        <w:pStyle w:val="Normal.0"/>
-        <w:numPr>
-          <w:ilvl w:val="0"/>
-          <w:numId w:val="2"/>
-        </w:numPr>
-        <w:rPr>
-          <w:i w:val="0"/>
-          <w:iCs w:val="0"/>
-          <w:lang w:val="en-US"/>
-        </w:rPr>
-      </w:pPr>
-      <w:r>
-        <w:rPr>
-          <w:i w:val="0"/>
-          <w:iCs w:val="0"/>
-          <w:rtl w:val="0"/>
-          <w:lang w:val="en-US"/>
-        </w:rPr>
-        <w:t>React.js</w:t>
-      </w:r>
-    </w:p>
-    <w:p>
-      <w:pPr>
-        <w:pStyle w:val="Normal.0"/>
-        <w:numPr>
-          <w:ilvl w:val="0"/>
-          <w:numId w:val="2"/>
-        </w:numPr>
-        <w:rPr>
-          <w:i w:val="0"/>
-          <w:iCs w:val="0"/>
-          <w:lang w:val="en-US"/>
-        </w:rPr>
-      </w:pPr>
-      <w:r>
-        <w:rPr>
-          <w:i w:val="0"/>
-          <w:iCs w:val="0"/>
-          <w:rtl w:val="0"/>
-          <w:lang w:val="en-US"/>
-        </w:rPr>
-        <w:t>Node.j</w:t>
-      </w:r>
-      <w:r>
-        <w:rPr>
-          <w:i w:val="0"/>
-          <w:iCs w:val="0"/>
-          <w:rtl w:val="0"/>
-          <w:lang w:val="en-US"/>
-        </w:rPr>
-        <w:t>s</w:t>
-      </w:r>
-    </w:p>
-    <w:p>
-      <w:pPr>
-        <w:pStyle w:val="Normal.0"/>
-        <w:numPr>
-          <w:ilvl w:val="0"/>
-          <w:numId w:val="2"/>
-        </w:numPr>
-        <w:rPr>
-          <w:i w:val="0"/>
-          <w:iCs w:val="0"/>
-          <w:lang w:val="en-US"/>
-        </w:rPr>
-      </w:pPr>
-      <w:r>
-        <w:rPr>
-          <w:i w:val="0"/>
-          <w:iCs w:val="0"/>
-          <w:rtl w:val="0"/>
-          <w:lang w:val="en-US"/>
-        </w:rPr>
-        <w:t>Bootstrap</w:t>
-      </w:r>
-      <w:r>
-        <w:rPr>
-          <w:i w:val="0"/>
-          <w:iCs w:val="0"/>
-          <w:rtl w:val="0"/>
-          <w:lang w:val="en-US"/>
-        </w:rPr>
-        <w:t>.css</w:t>
-      </w:r>
-    </w:p>
-    <w:p>
-      <w:pPr>
-        <w:pStyle w:val="Normal.0"/>
-        <w:numPr>
-          <w:ilvl w:val="0"/>
-          <w:numId w:val="2"/>
-        </w:numPr>
-        <w:rPr>
-          <w:i w:val="0"/>
-          <w:iCs w:val="0"/>
-          <w:lang w:val="en-US"/>
-        </w:rPr>
-      </w:pPr>
-      <w:r>
-        <w:rPr>
-          <w:i w:val="0"/>
-          <w:iCs w:val="0"/>
-          <w:rtl w:val="0"/>
-          <w:lang w:val="en-US"/>
-        </w:rPr>
-        <w:t>Express.js</w:t>
-      </w:r>
-    </w:p>
-    <w:p>
-      <w:pPr>
-        <w:pStyle w:val="Normal.0"/>
-        <w:numPr>
-          <w:ilvl w:val="0"/>
-          <w:numId w:val="2"/>
-        </w:numPr>
-        <w:rPr>
-          <w:i w:val="0"/>
-          <w:iCs w:val="0"/>
-          <w:lang w:val="en-US"/>
-        </w:rPr>
-      </w:pPr>
-      <w:r>
-        <w:rPr>
-          <w:i w:val="0"/>
-          <w:iCs w:val="0"/>
-          <w:rtl w:val="0"/>
-          <w:lang w:val="en-US"/>
-        </w:rPr>
-        <w:t>MySQL</w:t>
-      </w:r>
-    </w:p>
-    <w:p>
-      <w:pPr>
-        <w:pStyle w:val="Normal.0"/>
-        <w:numPr>
-          <w:ilvl w:val="0"/>
-          <w:numId w:val="6"/>
-        </w:numPr>
-        <w:rPr>
-          <w:i w:val="0"/>
-          <w:iCs w:val="0"/>
-          <w:lang w:val="en-US"/>
-        </w:rPr>
-      </w:pPr>
-      <w:r>
-        <w:rPr>
-          <w:i w:val="0"/>
-          <w:iCs w:val="0"/>
-          <w:rtl w:val="0"/>
-          <w:lang w:val="en-US"/>
-        </w:rPr>
-        <w:t>Sequelize.js</w:t>
-      </w:r>
-    </w:p>
-    <w:p>
-      <w:pPr>
-        <w:pStyle w:val="Normal.0"/>
-        <w:numPr>
-          <w:ilvl w:val="0"/>
-          <w:numId w:val="2"/>
-        </w:numPr>
-        <w:rPr>
-          <w:i w:val="0"/>
-          <w:iCs w:val="0"/>
-          <w:lang w:val="en-US"/>
-        </w:rPr>
-      </w:pPr>
+      <w:r>
+        <w:rPr>
+          <w:i w:val="0"/>
+          <w:iCs w:val="0"/>
+          <w:rtl w:val="0"/>
+          <w:lang w:val="en-US"/>
+        </w:rPr>
+        <w:t xml:space="preserve">, </w:t>
+      </w:r>
+      <w:r>
+        <w:rPr>
+          <w:i w:val="0"/>
+          <w:iCs w:val="0"/>
+          <w:rtl w:val="0"/>
+          <w:lang w:val="en-US"/>
+        </w:rPr>
+        <w:t>Node.js</w:t>
+      </w:r>
+      <w:r>
+        <w:rPr>
+          <w:i w:val="0"/>
+          <w:iCs w:val="0"/>
+          <w:rtl w:val="0"/>
+          <w:lang w:val="en-US"/>
+        </w:rPr>
+        <w:t xml:space="preserve">, </w:t>
+      </w:r>
+      <w:r>
+        <w:rPr>
+          <w:i w:val="0"/>
+          <w:iCs w:val="0"/>
+          <w:rtl w:val="0"/>
+          <w:lang w:val="en-US"/>
+        </w:rPr>
+        <w:t>Express</w:t>
+      </w:r>
+      <w:r>
+        <w:rPr>
+          <w:i w:val="0"/>
+          <w:iCs w:val="0"/>
+          <w:rtl w:val="0"/>
+          <w:lang w:val="en-US"/>
+        </w:rPr>
+        <w:t>,</w:t>
+      </w:r>
+      <w:r>
+        <w:rPr>
+          <w:i w:val="0"/>
+          <w:iCs w:val="0"/>
+          <w:rtl w:val="0"/>
+          <w:lang w:val="en-US"/>
+        </w:rPr>
+        <w:t xml:space="preserve"> Materialize.css</w:t>
+      </w:r>
+      <w:r>
+        <w:rPr>
+          <w:i w:val="0"/>
+          <w:iCs w:val="0"/>
+          <w:rtl w:val="0"/>
+          <w:lang w:val="en-US"/>
+        </w:rPr>
+        <w:t xml:space="preserve">, </w:t>
+      </w:r>
       <w:r>
         <w:rPr>
           <w:i w:val="0"/>
@@ -661,50 +472,12 @@
     <w:p>
       <w:pPr>
         <w:pStyle w:val="Normal.0"/>
-        <w:numPr>
-          <w:ilvl w:val="0"/>
-          <w:numId w:val="2"/>
-        </w:numPr>
-        <w:rPr>
-          <w:i w:val="0"/>
-          <w:iCs w:val="0"/>
-          <w:lang w:val="en-US"/>
-        </w:rPr>
-      </w:pPr>
-      <w:r>
-        <w:rPr>
-          <w:i w:val="0"/>
-          <w:iCs w:val="0"/>
-          <w:rtl w:val="0"/>
-          <w:lang w:val="en-US"/>
-        </w:rPr>
-        <w:t>Mongoose.js</w:t>
-      </w:r>
-    </w:p>
-    <w:p>
-      <w:pPr>
-        <w:pStyle w:val="Normal.0"/>
-        <w:numPr>
-          <w:ilvl w:val="0"/>
-          <w:numId w:val="2"/>
-        </w:numPr>
-        <w:rPr>
-          <w:i w:val="0"/>
-          <w:iCs w:val="0"/>
-          <w:lang w:val="en-US"/>
-        </w:rPr>
         <w:sectPr>
           <w:headerReference w:type="default" r:id="rId10"/>
           <w:footerReference w:type="default" r:id="rId11"/>
           <w:type w:val="continuous"/>
           <w:pgSz w:w="12240" w:h="15840" w:orient="portrait"/>
           <w:pgMar w:top="720" w:right="720" w:bottom="720" w:left="720" w:header="720" w:footer="720"/>
-          <w:cols w:num="4" w:equalWidth="0">
-            <w:col w:w="2295" w:space="540"/>
-            <w:col w:w="2295" w:space="540"/>
-            <w:col w:w="2295" w:space="540"/>
-            <w:col w:w="2295" w:space="0"/>
-          </w:cols>
           <w:bidi w:val="0"/>
         </w:sectPr>
       </w:pPr>
@@ -715,27 +488,72 @@
           <w:rtl w:val="0"/>
           <w:lang w:val="en-US"/>
         </w:rPr>
-        <w:t>Materialize</w:t>
-      </w:r>
-      <w:r>
-        <w:rPr>
-          <w:i w:val="0"/>
-          <w:iCs w:val="0"/>
-          <w:rtl w:val="0"/>
-          <w:lang w:val="en-US"/>
-        </w:rPr>
-        <w:t>.css</w:t>
-      </w:r>
-    </w:p>
-    <w:p>
-      <w:pPr>
-        <w:pStyle w:val="Normal.0"/>
-        <w:rPr>
-          <w:rStyle w:val="None"/>
-          <w:i w:val="0"/>
-          <w:iCs w:val="0"/>
-          <w:sz w:val="18"/>
-          <w:szCs w:val="18"/>
+        <w:t>Experienced: Python 2.7, React, Firebase</w:t>
+      </w:r>
+      <w:r>
+        <w:rPr>
+          <w:i w:val="0"/>
+          <w:iCs w:val="0"/>
+          <w:rtl w:val="0"/>
+          <w:lang w:val="en-US"/>
+        </w:rPr>
+        <w:t>, MySQL, Sequelize.js</w:t>
+      </w:r>
+      <w:r>
+        <w:rPr>
+          <w:i w:val="0"/>
+          <w:iCs w:val="0"/>
+          <w:rtl w:val="0"/>
+          <w:lang w:val="en-US"/>
+        </w:rPr>
+        <w:t>,</w:t>
+      </w:r>
+      <w:r>
+        <w:rPr>
+          <w:i w:val="0"/>
+          <w:iCs w:val="0"/>
+          <w:rtl w:val="0"/>
+          <w:lang w:val="en-US"/>
+        </w:rPr>
+        <w:t xml:space="preserve"> Mongoose.js</w:t>
+      </w:r>
+      <w:r>
+        <w:rPr>
+          <w:i w:val="0"/>
+          <w:iCs w:val="0"/>
+          <w:rtl w:val="0"/>
+          <w:lang w:val="en-US"/>
+        </w:rPr>
+        <w:t xml:space="preserve">, </w:t>
+      </w:r>
+      <w:r>
+        <w:rPr>
+          <w:i w:val="0"/>
+          <w:iCs w:val="0"/>
+          <w:rtl w:val="0"/>
+          <w:lang w:val="en-US"/>
+        </w:rPr>
+        <w:t>CSS</w:t>
+      </w:r>
+      <w:r>
+        <w:rPr>
+          <w:i w:val="0"/>
+          <w:iCs w:val="0"/>
+          <w:rtl w:val="0"/>
+          <w:lang w:val="en-US"/>
+        </w:rPr>
+        <w:t>, Git</w:t>
+      </w:r>
+    </w:p>
+    <w:p>
+      <w:pPr>
+        <w:pStyle w:val="Normal.0"/>
+        <w:rPr>
+          <w:rStyle w:val="None"/>
+          <w:i w:val="0"/>
+          <w:iCs w:val="0"/>
+          <w:sz w:val="16"/>
+          <w:szCs w:val="16"/>
         </w:rPr>
       </w:pPr>
     </w:p>
@@ -843,7 +661,7 @@
           <w:rtl w:val="0"/>
           <w:lang w:val="en-US"/>
         </w:rPr>
-        <w:t>A full-stack app that searches the NYT API and allows users to save article links.</w:t>
+        <w:t>A full-stack web app that searches the NYT API and allows users to save article links.</w:t>
       </w:r>
       <w:r>
         <w:rPr>
@@ -870,8 +688,8 @@
           <w:pgSz w:w="12240" w:h="15840" w:orient="portrait"/>
           <w:pgMar w:top="720" w:right="720" w:bottom="720" w:left="720" w:header="720" w:footer="720"/>
           <w:cols w:num="2" w:equalWidth="0">
-            <w:col w:w="8820" w:space="540"/>
-            <w:col w:w="1440" w:space="0"/>
+            <w:col w:w="9360" w:space="540"/>
+            <w:col w:w="900" w:space="0"/>
           </w:cols>
           <w:bidi w:val="0"/>
         </w:sectPr>
@@ -891,7 +709,7 @@
         <w:pStyle w:val="Normal.0"/>
         <w:numPr>
           <w:ilvl w:val="0"/>
-          <w:numId w:val="8"/>
+          <w:numId w:val="2"/>
         </w:numPr>
         <w:rPr>
           <w:i w:val="0"/>
@@ -906,7 +724,7 @@
           <w:rtl w:val="0"/>
           <w:lang w:val="en-US"/>
         </w:rPr>
-        <w:t>React.js, Node.js, Express.js, Mongoose.js</w:t>
+        <w:t>React, Node.js, Express, Mongoose.js</w:t>
       </w:r>
       <w:r>
         <w:rPr>
@@ -950,7 +768,7 @@
         <w:pStyle w:val="Normal.0"/>
         <w:numPr>
           <w:ilvl w:val="0"/>
-          <w:numId w:val="8"/>
+          <w:numId w:val="2"/>
         </w:numPr>
         <w:rPr>
           <w:i w:val="0"/>
@@ -1014,7 +832,7 @@
         <w:pStyle w:val="Normal.0"/>
         <w:numPr>
           <w:ilvl w:val="0"/>
-          <w:numId w:val="8"/>
+          <w:numId w:val="2"/>
         </w:numPr>
         <w:rPr>
           <w:i w:val="0"/>
@@ -1191,7 +1009,19 @@
         <w:rPr>
           <w:rtl w:val="0"/>
         </w:rPr>
-        <w:t>that displays place snippets from Atlas Obscura and allows users to comment on places</w:t>
+        <w:t xml:space="preserve">that displays place snippets from Atlas Obscura and allows users to comment on </w:t>
+      </w:r>
+      <w:r>
+        <w:rPr>
+          <w:rtl w:val="0"/>
+        </w:rPr>
+        <w:t xml:space="preserve">interesting </w:t>
+      </w:r>
+      <w:r>
+        <w:rPr>
+          <w:rtl w:val="0"/>
+        </w:rPr>
+        <w:t>places</w:t>
       </w:r>
       <w:r>
         <w:rPr>
@@ -1236,7 +1066,7 @@
         <w:pStyle w:val="Normal.0"/>
         <w:numPr>
           <w:ilvl w:val="0"/>
-          <w:numId w:val="8"/>
+          <w:numId w:val="2"/>
         </w:numPr>
         <w:rPr>
           <w:i w:val="0"/>
@@ -1251,7 +1081,7 @@
           <w:rtl w:val="0"/>
           <w:lang w:val="en-US"/>
         </w:rPr>
-        <w:t xml:space="preserve">Node.js, Express.js, </w:t>
+        <w:t xml:space="preserve">Node.js, Express, </w:t>
       </w:r>
       <w:r>
         <w:rPr>
@@ -1286,7 +1116,7 @@
         <w:pStyle w:val="Normal.0"/>
         <w:numPr>
           <w:ilvl w:val="0"/>
-          <w:numId w:val="8"/>
+          <w:numId w:val="2"/>
         </w:numPr>
         <w:rPr>
           <w:i w:val="0"/>
@@ -1350,7 +1180,7 @@
         <w:pStyle w:val="Normal.0"/>
         <w:numPr>
           <w:ilvl w:val="0"/>
-          <w:numId w:val="8"/>
+          <w:numId w:val="2"/>
         </w:numPr>
         <w:rPr>
           <w:i w:val="0"/>
@@ -1594,7 +1424,7 @@
         <w:pStyle w:val="Normal.0"/>
         <w:numPr>
           <w:ilvl w:val="0"/>
-          <w:numId w:val="8"/>
+          <w:numId w:val="2"/>
         </w:numPr>
         <w:rPr>
           <w:i w:val="0"/>
@@ -1609,7 +1439,7 @@
           <w:rtl w:val="0"/>
           <w:lang w:val="en-US"/>
         </w:rPr>
-        <w:t>Node.js, Express.js, Handlebars.js, MySQL</w:t>
+        <w:t>Node.js, Express, Handlebars.js, MySQL</w:t>
       </w:r>
       <w:r>
         <w:rPr>
@@ -1626,7 +1456,7 @@
         <w:pStyle w:val="Normal.0"/>
         <w:numPr>
           <w:ilvl w:val="0"/>
-          <w:numId w:val="8"/>
+          <w:numId w:val="2"/>
         </w:numPr>
         <w:rPr>
           <w:i w:val="0"/>
@@ -1690,7 +1520,7 @@
         <w:pStyle w:val="Normal.0"/>
         <w:numPr>
           <w:ilvl w:val="0"/>
-          <w:numId w:val="8"/>
+          <w:numId w:val="2"/>
         </w:numPr>
         <w:rPr>
           <w:i w:val="0"/>
@@ -1845,7 +1675,21 @@
           <w:rtl w:val="0"/>
           <w:lang w:val="en-US"/>
         </w:rPr>
-        <w:t>A trivia game using vanilla HTML/CSS with jQuery.</w:t>
+        <w:t>A</w:t>
+      </w:r>
+      <w:r>
+        <w:rPr>
+          <w:rtl w:val="0"/>
+          <w:lang w:val="en-US"/>
+        </w:rPr>
+        <w:t xml:space="preserve"> timed</w:t>
+      </w:r>
+      <w:r>
+        <w:rPr>
+          <w:rtl w:val="0"/>
+          <w:lang w:val="en-US"/>
+        </w:rPr>
+        <w:t xml:space="preserve"> trivia game using vanilla HTML/CSS with jQuery.</w:t>
       </w:r>
       <w:r>
         <w:rPr>
@@ -1891,7 +1735,7 @@
         <w:pStyle w:val="Normal.0"/>
         <w:numPr>
           <w:ilvl w:val="0"/>
-          <w:numId w:val="8"/>
+          <w:numId w:val="2"/>
         </w:numPr>
         <w:rPr>
           <w:i w:val="0"/>
@@ -1932,7 +1776,7 @@
         <w:pStyle w:val="Normal.0"/>
         <w:numPr>
           <w:ilvl w:val="0"/>
-          <w:numId w:val="8"/>
+          <w:numId w:val="2"/>
         </w:numPr>
         <w:rPr>
           <w:i w:val="0"/>
@@ -1996,7 +1840,7 @@
         <w:pStyle w:val="Normal.0"/>
         <w:numPr>
           <w:ilvl w:val="0"/>
-          <w:numId w:val="8"/>
+          <w:numId w:val="2"/>
         </w:numPr>
         <w:rPr>
           <w:rStyle w:val="None"/>
@@ -2318,7 +2162,7 @@
         <w:pStyle w:val="Normal.0"/>
         <w:numPr>
           <w:ilvl w:val="0"/>
-          <w:numId w:val="10"/>
+          <w:numId w:val="4"/>
         </w:numPr>
         <w:rPr>
           <w:i w:val="0"/>
@@ -2345,7 +2189,7 @@
         <w:pStyle w:val="Normal.0"/>
         <w:numPr>
           <w:ilvl w:val="0"/>
-          <w:numId w:val="10"/>
+          <w:numId w:val="4"/>
         </w:numPr>
         <w:rPr>
           <w:i w:val="0"/>
@@ -2590,8 +2434,9 @@
       <w:pPr>
         <w:pStyle w:val="Normal.0"/>
         <w:rPr>
-          <w:i w:val="0"/>
-          <w:iCs w:val="0"/>
+          <w:rStyle w:val="None"/>
+          <w:i w:val="1"/>
+          <w:iCs w:val="1"/>
           <w:sz w:val="16"/>
           <w:szCs w:val="16"/>
         </w:rPr>
@@ -2635,65 +2480,63 @@
       </w:r>
       <w:r>
         <w:rPr>
-          <w:rStyle w:val="None"/>
           <w:i w:val="0"/>
           <w:iCs w:val="0"/>
           <w:rtl w:val="0"/>
           <w:lang w:val="en-US"/>
         </w:rPr>
         <w:t>Chicago, Illinois</w:t>
+      </w:r>
+      <w:r>
+        <w:rPr>
+          <w:rStyle w:val="None"/>
+          <w:i w:val="0"/>
+          <w:iCs w:val="0"/>
+          <w:rtl w:val="0"/>
+        </w:rPr>
+        <w:tab/>
+        <w:tab/>
+        <w:t xml:space="preserve">       </w:t>
+      </w:r>
+    </w:p>
+    <w:p>
+      <w:pPr>
+        <w:pStyle w:val="Normal.0"/>
+        <w:bidi w:val="0"/>
+      </w:pPr>
+      <w:r>
+        <w:rPr>
+          <w:rtl w:val="0"/>
+        </w:rPr>
+        <w:t>Audit Intern</w:t>
         <w:tab/>
         <w:tab/>
         <w:tab/>
         <w:tab/>
         <w:tab/>
-        <w:t xml:space="preserve">    </w:t>
-      </w:r>
-    </w:p>
-    <w:p>
-      <w:pPr>
-        <w:pStyle w:val="Normal.0"/>
-        <w:rPr>
-          <w:rStyle w:val="None"/>
-          <w:i w:val="1"/>
-          <w:iCs w:val="1"/>
-        </w:rPr>
-      </w:pPr>
-      <w:r>
-        <w:rPr>
-          <w:rStyle w:val="None"/>
-          <w:i w:val="1"/>
-          <w:iCs w:val="1"/>
-          <w:rtl w:val="0"/>
-          <w:lang w:val="en-US"/>
-        </w:rPr>
-        <w:t>Audit Intern</w:t>
-      </w:r>
-      <w:r>
-        <w:rPr>
-          <w:rStyle w:val="None"/>
-          <w:i w:val="1"/>
-          <w:iCs w:val="1"/>
-          <w:rtl w:val="0"/>
-          <w:lang w:val="en-US"/>
-        </w:rPr>
-        <w:t xml:space="preserve"> </w:t>
-      </w:r>
-    </w:p>
-    <w:p>
-      <w:pPr>
-        <w:pStyle w:val="Normal.0"/>
-        <w:jc w:val="right"/>
-      </w:pPr>
-      <w:r>
-        <w:rPr>
-          <w:rStyle w:val="None"/>
-          <w:i w:val="0"/>
-          <w:iCs w:val="0"/>
-          <w:rtl w:val="0"/>
-          <w:lang w:val="en-US"/>
-        </w:rPr>
-        <w:t>2009</w:t>
+        <w:tab/>
+        <w:tab/>
+        <w:t xml:space="preserve">  </w:t>
+      </w:r>
+      <w:r>
+        <w:rPr>
+          <w:rStyle w:val="None"/>
+          <w:i w:val="0"/>
+          <w:iCs w:val="0"/>
+          <w:rtl w:val="0"/>
+          <w:lang w:val="en-US"/>
+        </w:rPr>
+        <w:t>20</w:t>
+      </w:r>
+      <w:r>
+        <w:rPr>
+          <w:rStyle w:val="None"/>
+          <w:i w:val="0"/>
+          <w:iCs w:val="0"/>
+          <w:rtl w:val="0"/>
+          <w:lang w:val="en-US"/>
+        </w:rPr>
+        <w:t>09</w:t>
       </w:r>
     </w:p>
     <w:sectPr>
@@ -2702,10 +2545,6 @@
       <w:type w:val="continuous"/>
       <w:pgSz w:w="12240" w:h="15840" w:orient="portrait"/>
       <w:pgMar w:top="720" w:right="720" w:bottom="720" w:left="720" w:header="720" w:footer="720"/>
-      <w:cols w:num="2" w:equalWidth="0">
-        <w:col w:w="9540" w:space="540"/>
-        <w:col w:w="720" w:space="0"/>
-      </w:cols>
       <w:bidi w:val="0"/>
     </w:sectPr>
   </w:body>
@@ -3196,843 +3035,9 @@
 <w:numbering xmlns:w="http://schemas.openxmlformats.org/wordprocessingml/2006/main" xmlns:wp="http://schemas.openxmlformats.org/drawingml/2006/wordprocessingDrawing" xmlns:w14="http://schemas.microsoft.com/office/word/2010/wordml" xmlns:r="http://schemas.openxmlformats.org/officeDocument/2006/relationships" xmlns:v="urn:schemas-microsoft-com:vml" xmlns:o="urn:schemas-microsoft-com:office:office">
   <w:abstractNum w:abstractNumId="0">
     <w:multiLevelType w:val="hybridMultilevel"/>
-    <w:numStyleLink w:val="Bullets"/>
+    <w:numStyleLink w:val="Imported Style 2"/>
   </w:abstractNum>
   <w:abstractNum w:abstractNumId="1">
-    <w:multiLevelType w:val="hybridMultilevel"/>
-    <w:styleLink w:val="Bullets"/>
-    <w:lvl w:ilvl="0">
-      <w:start w:val="1"/>
-      <w:numFmt w:val="bullet"/>
-      <w:suff w:val="tab"/>
-      <w:lvlText w:val="•"/>
-      <w:lvlJc w:val="left"/>
-      <w:pPr>
-        <w:ind w:left="189" w:hanging="189"/>
-      </w:pPr>
-      <w:rPr>
-        <w:rFonts w:ascii="Helvetica" w:cs="Helvetica" w:hAnsi="Helvetica" w:eastAsia="Helvetica"/>
-        <w:b w:val="0"/>
-        <w:bCs w:val="0"/>
-        <w:i w:val="0"/>
-        <w:iCs w:val="0"/>
-        <w:caps w:val="0"/>
-        <w:smallCaps w:val="0"/>
-        <w:strike w:val="0"/>
-        <w:dstrike w:val="0"/>
-        <w:outline w:val="0"/>
-        <w:emboss w:val="0"/>
-        <w:imprint w:val="0"/>
-        <w:spacing w:val="0"/>
-        <w:w w:val="100"/>
-        <w:kern w:val="0"/>
-        <w:position w:val="0"/>
-        <w:highlight w:val="none"/>
-        <w:vertAlign w:val="baseline"/>
-      </w:rPr>
-    </w:lvl>
-    <w:lvl w:ilvl="1">
-      <w:start w:val="1"/>
-      <w:numFmt w:val="bullet"/>
-      <w:suff w:val="tab"/>
-      <w:lvlText w:val="-"/>
-      <w:lvlJc w:val="left"/>
-      <w:pPr>
-        <w:ind w:left="1269" w:hanging="189"/>
-      </w:pPr>
-      <w:rPr>
-        <w:rFonts w:ascii="Helvetica" w:cs="Helvetica" w:hAnsi="Helvetica" w:eastAsia="Helvetica"/>
-        <w:b w:val="0"/>
-        <w:bCs w:val="0"/>
-        <w:i w:val="0"/>
-        <w:iCs w:val="0"/>
-        <w:caps w:val="0"/>
-        <w:smallCaps w:val="0"/>
-        <w:strike w:val="0"/>
-        <w:dstrike w:val="0"/>
-        <w:outline w:val="0"/>
-        <w:emboss w:val="0"/>
-        <w:imprint w:val="0"/>
-        <w:spacing w:val="0"/>
-        <w:w w:val="100"/>
-        <w:kern w:val="0"/>
-        <w:position w:val="0"/>
-        <w:highlight w:val="none"/>
-        <w:vertAlign w:val="baseline"/>
-      </w:rPr>
-    </w:lvl>
-    <w:lvl w:ilvl="2">
-      <w:start w:val="1"/>
-      <w:numFmt w:val="bullet"/>
-      <w:suff w:val="tab"/>
-      <w:lvlText w:val="•"/>
-      <w:lvlJc w:val="left"/>
-      <w:pPr>
-        <w:ind w:left="1389" w:hanging="189"/>
-      </w:pPr>
-      <w:rPr>
-        <w:rFonts w:ascii="Helvetica" w:cs="Helvetica" w:hAnsi="Helvetica" w:eastAsia="Helvetica"/>
-        <w:b w:val="0"/>
-        <w:bCs w:val="0"/>
-        <w:i w:val="0"/>
-        <w:iCs w:val="0"/>
-        <w:caps w:val="0"/>
-        <w:smallCaps w:val="0"/>
-        <w:strike w:val="0"/>
-        <w:dstrike w:val="0"/>
-        <w:outline w:val="0"/>
-        <w:emboss w:val="0"/>
-        <w:imprint w:val="0"/>
-        <w:spacing w:val="0"/>
-        <w:w w:val="100"/>
-        <w:kern w:val="0"/>
-        <w:position w:val="0"/>
-        <w:highlight w:val="none"/>
-        <w:vertAlign w:val="baseline"/>
-      </w:rPr>
-    </w:lvl>
-    <w:lvl w:ilvl="3">
-      <w:start w:val="1"/>
-      <w:numFmt w:val="bullet"/>
-      <w:suff w:val="tab"/>
-      <w:lvlText w:val="•"/>
-      <w:lvlJc w:val="left"/>
-      <w:pPr>
-        <w:ind w:left="1989" w:hanging="189"/>
-      </w:pPr>
-      <w:rPr>
-        <w:rFonts w:ascii="Helvetica" w:cs="Helvetica" w:hAnsi="Helvetica" w:eastAsia="Helvetica"/>
-        <w:b w:val="0"/>
-        <w:bCs w:val="0"/>
-        <w:i w:val="0"/>
-        <w:iCs w:val="0"/>
-        <w:caps w:val="0"/>
-        <w:smallCaps w:val="0"/>
-        <w:strike w:val="0"/>
-        <w:dstrike w:val="0"/>
-        <w:outline w:val="0"/>
-        <w:emboss w:val="0"/>
-        <w:imprint w:val="0"/>
-        <w:spacing w:val="0"/>
-        <w:w w:val="100"/>
-        <w:kern w:val="0"/>
-        <w:position w:val="0"/>
-        <w:highlight w:val="none"/>
-        <w:vertAlign w:val="baseline"/>
-      </w:rPr>
-    </w:lvl>
-    <w:lvl w:ilvl="4">
-      <w:start w:val="1"/>
-      <w:numFmt w:val="bullet"/>
-      <w:suff w:val="tab"/>
-      <w:lvlText w:val="•"/>
-      <w:lvlJc w:val="left"/>
-      <w:pPr>
-        <w:ind w:left="2589" w:hanging="189"/>
-      </w:pPr>
-      <w:rPr>
-        <w:rFonts w:ascii="Helvetica" w:cs="Helvetica" w:hAnsi="Helvetica" w:eastAsia="Helvetica"/>
-        <w:b w:val="0"/>
-        <w:bCs w:val="0"/>
-        <w:i w:val="0"/>
-        <w:iCs w:val="0"/>
-        <w:caps w:val="0"/>
-        <w:smallCaps w:val="0"/>
-        <w:strike w:val="0"/>
-        <w:dstrike w:val="0"/>
-        <w:outline w:val="0"/>
-        <w:emboss w:val="0"/>
-        <w:imprint w:val="0"/>
-        <w:spacing w:val="0"/>
-        <w:w w:val="100"/>
-        <w:kern w:val="0"/>
-        <w:position w:val="0"/>
-        <w:highlight w:val="none"/>
-        <w:vertAlign w:val="baseline"/>
-      </w:rPr>
-    </w:lvl>
-    <w:lvl w:ilvl="5">
-      <w:start w:val="1"/>
-      <w:numFmt w:val="bullet"/>
-      <w:suff w:val="tab"/>
-      <w:lvlText w:val="•"/>
-      <w:lvlJc w:val="left"/>
-      <w:pPr>
-        <w:ind w:left="3189" w:hanging="189"/>
-      </w:pPr>
-      <w:rPr>
-        <w:rFonts w:ascii="Helvetica" w:cs="Helvetica" w:hAnsi="Helvetica" w:eastAsia="Helvetica"/>
-        <w:b w:val="0"/>
-        <w:bCs w:val="0"/>
-        <w:i w:val="0"/>
-        <w:iCs w:val="0"/>
-        <w:caps w:val="0"/>
-        <w:smallCaps w:val="0"/>
-        <w:strike w:val="0"/>
-        <w:dstrike w:val="0"/>
-        <w:outline w:val="0"/>
-        <w:emboss w:val="0"/>
-        <w:imprint w:val="0"/>
-        <w:spacing w:val="0"/>
-        <w:w w:val="100"/>
-        <w:kern w:val="0"/>
-        <w:position w:val="0"/>
-        <w:highlight w:val="none"/>
-        <w:vertAlign w:val="baseline"/>
-      </w:rPr>
-    </w:lvl>
-    <w:lvl w:ilvl="6">
-      <w:start w:val="1"/>
-      <w:numFmt w:val="bullet"/>
-      <w:suff w:val="tab"/>
-      <w:lvlText w:val="•"/>
-      <w:lvlJc w:val="left"/>
-      <w:pPr>
-        <w:ind w:left="3789" w:hanging="189"/>
-      </w:pPr>
-      <w:rPr>
-        <w:rFonts w:ascii="Helvetica" w:cs="Helvetica" w:hAnsi="Helvetica" w:eastAsia="Helvetica"/>
-        <w:b w:val="0"/>
-        <w:bCs w:val="0"/>
-        <w:i w:val="0"/>
-        <w:iCs w:val="0"/>
-        <w:caps w:val="0"/>
-        <w:smallCaps w:val="0"/>
-        <w:strike w:val="0"/>
-        <w:dstrike w:val="0"/>
-        <w:outline w:val="0"/>
-        <w:emboss w:val="0"/>
-        <w:imprint w:val="0"/>
-        <w:spacing w:val="0"/>
-        <w:w w:val="100"/>
-        <w:kern w:val="0"/>
-        <w:position w:val="0"/>
-        <w:highlight w:val="none"/>
-        <w:vertAlign w:val="baseline"/>
-      </w:rPr>
-    </w:lvl>
-    <w:lvl w:ilvl="7">
-      <w:start w:val="1"/>
-      <w:numFmt w:val="bullet"/>
-      <w:suff w:val="tab"/>
-      <w:lvlText w:val="•"/>
-      <w:lvlJc w:val="left"/>
-      <w:pPr>
-        <w:ind w:left="4389" w:hanging="189"/>
-      </w:pPr>
-      <w:rPr>
-        <w:rFonts w:ascii="Helvetica" w:cs="Helvetica" w:hAnsi="Helvetica" w:eastAsia="Helvetica"/>
-        <w:b w:val="0"/>
-        <w:bCs w:val="0"/>
-        <w:i w:val="0"/>
-        <w:iCs w:val="0"/>
-        <w:caps w:val="0"/>
-        <w:smallCaps w:val="0"/>
-        <w:strike w:val="0"/>
-        <w:dstrike w:val="0"/>
-        <w:outline w:val="0"/>
-        <w:emboss w:val="0"/>
-        <w:imprint w:val="0"/>
-        <w:spacing w:val="0"/>
-        <w:w w:val="100"/>
-        <w:kern w:val="0"/>
-        <w:position w:val="0"/>
-        <w:highlight w:val="none"/>
-        <w:vertAlign w:val="baseline"/>
-      </w:rPr>
-    </w:lvl>
-    <w:lvl w:ilvl="8">
-      <w:start w:val="1"/>
-      <w:numFmt w:val="bullet"/>
-      <w:suff w:val="tab"/>
-      <w:lvlText w:val="•"/>
-      <w:lvlJc w:val="left"/>
-      <w:pPr>
-        <w:ind w:left="4989" w:hanging="189"/>
-      </w:pPr>
-      <w:rPr>
-        <w:rFonts w:ascii="Helvetica" w:cs="Helvetica" w:hAnsi="Helvetica" w:eastAsia="Helvetica"/>
-        <w:b w:val="0"/>
-        <w:bCs w:val="0"/>
-        <w:i w:val="0"/>
-        <w:iCs w:val="0"/>
-        <w:caps w:val="0"/>
-        <w:smallCaps w:val="0"/>
-        <w:strike w:val="0"/>
-        <w:dstrike w:val="0"/>
-        <w:outline w:val="0"/>
-        <w:emboss w:val="0"/>
-        <w:imprint w:val="0"/>
-        <w:spacing w:val="0"/>
-        <w:w w:val="100"/>
-        <w:kern w:val="0"/>
-        <w:position w:val="0"/>
-        <w:highlight w:val="none"/>
-        <w:vertAlign w:val="baseline"/>
-      </w:rPr>
-    </w:lvl>
-  </w:abstractNum>
-  <w:abstractNum w:abstractNumId="2">
-    <w:multiLevelType w:val="hybridMultilevel"/>
-    <w:numStyleLink w:val="Bullets.0"/>
-  </w:abstractNum>
-  <w:abstractNum w:abstractNumId="3">
-    <w:multiLevelType w:val="hybridMultilevel"/>
-    <w:styleLink w:val="Bullets.0"/>
-    <w:lvl w:ilvl="0">
-      <w:start w:val="1"/>
-      <w:numFmt w:val="bullet"/>
-      <w:suff w:val="tab"/>
-      <w:lvlText w:val="•"/>
-      <w:lvlJc w:val="left"/>
-      <w:pPr>
-        <w:ind w:left="189" w:hanging="189"/>
-      </w:pPr>
-      <w:rPr>
-        <w:rFonts w:ascii="Helvetica" w:cs="Helvetica" w:hAnsi="Helvetica" w:eastAsia="Helvetica"/>
-        <w:b w:val="0"/>
-        <w:bCs w:val="0"/>
-        <w:i w:val="0"/>
-        <w:iCs w:val="0"/>
-        <w:caps w:val="0"/>
-        <w:smallCaps w:val="0"/>
-        <w:strike w:val="0"/>
-        <w:dstrike w:val="0"/>
-        <w:outline w:val="0"/>
-        <w:emboss w:val="0"/>
-        <w:imprint w:val="0"/>
-        <w:spacing w:val="0"/>
-        <w:w w:val="100"/>
-        <w:kern w:val="0"/>
-        <w:position w:val="0"/>
-        <w:highlight w:val="none"/>
-        <w:vertAlign w:val="baseline"/>
-      </w:rPr>
-    </w:lvl>
-    <w:lvl w:ilvl="1">
-      <w:start w:val="1"/>
-      <w:numFmt w:val="bullet"/>
-      <w:suff w:val="tab"/>
-      <w:lvlText w:val="-"/>
-      <w:lvlJc w:val="left"/>
-      <w:pPr>
-        <w:ind w:left="1269" w:hanging="189"/>
-      </w:pPr>
-      <w:rPr>
-        <w:rFonts w:ascii="Helvetica" w:cs="Helvetica" w:hAnsi="Helvetica" w:eastAsia="Helvetica"/>
-        <w:b w:val="0"/>
-        <w:bCs w:val="0"/>
-        <w:i w:val="0"/>
-        <w:iCs w:val="0"/>
-        <w:caps w:val="0"/>
-        <w:smallCaps w:val="0"/>
-        <w:strike w:val="0"/>
-        <w:dstrike w:val="0"/>
-        <w:outline w:val="0"/>
-        <w:emboss w:val="0"/>
-        <w:imprint w:val="0"/>
-        <w:spacing w:val="0"/>
-        <w:w w:val="100"/>
-        <w:kern w:val="0"/>
-        <w:position w:val="0"/>
-        <w:highlight w:val="none"/>
-        <w:vertAlign w:val="baseline"/>
-      </w:rPr>
-    </w:lvl>
-    <w:lvl w:ilvl="2">
-      <w:start w:val="1"/>
-      <w:numFmt w:val="bullet"/>
-      <w:suff w:val="tab"/>
-      <w:lvlText w:val="•"/>
-      <w:lvlJc w:val="left"/>
-      <w:pPr>
-        <w:ind w:left="1389" w:hanging="189"/>
-      </w:pPr>
-      <w:rPr>
-        <w:rFonts w:ascii="Helvetica" w:cs="Helvetica" w:hAnsi="Helvetica" w:eastAsia="Helvetica"/>
-        <w:b w:val="0"/>
-        <w:bCs w:val="0"/>
-        <w:i w:val="0"/>
-        <w:iCs w:val="0"/>
-        <w:caps w:val="0"/>
-        <w:smallCaps w:val="0"/>
-        <w:strike w:val="0"/>
-        <w:dstrike w:val="0"/>
-        <w:outline w:val="0"/>
-        <w:emboss w:val="0"/>
-        <w:imprint w:val="0"/>
-        <w:spacing w:val="0"/>
-        <w:w w:val="100"/>
-        <w:kern w:val="0"/>
-        <w:position w:val="0"/>
-        <w:highlight w:val="none"/>
-        <w:vertAlign w:val="baseline"/>
-      </w:rPr>
-    </w:lvl>
-    <w:lvl w:ilvl="3">
-      <w:start w:val="1"/>
-      <w:numFmt w:val="bullet"/>
-      <w:suff w:val="tab"/>
-      <w:lvlText w:val="•"/>
-      <w:lvlJc w:val="left"/>
-      <w:pPr>
-        <w:ind w:left="1989" w:hanging="189"/>
-      </w:pPr>
-      <w:rPr>
-        <w:rFonts w:ascii="Helvetica" w:cs="Helvetica" w:hAnsi="Helvetica" w:eastAsia="Helvetica"/>
-        <w:b w:val="0"/>
-        <w:bCs w:val="0"/>
-        <w:i w:val="0"/>
-        <w:iCs w:val="0"/>
-        <w:caps w:val="0"/>
-        <w:smallCaps w:val="0"/>
-        <w:strike w:val="0"/>
-        <w:dstrike w:val="0"/>
-        <w:outline w:val="0"/>
-        <w:emboss w:val="0"/>
-        <w:imprint w:val="0"/>
-        <w:spacing w:val="0"/>
-        <w:w w:val="100"/>
-        <w:kern w:val="0"/>
-        <w:position w:val="0"/>
-        <w:highlight w:val="none"/>
-        <w:vertAlign w:val="baseline"/>
-      </w:rPr>
-    </w:lvl>
-    <w:lvl w:ilvl="4">
-      <w:start w:val="1"/>
-      <w:numFmt w:val="bullet"/>
-      <w:suff w:val="tab"/>
-      <w:lvlText w:val="•"/>
-      <w:lvlJc w:val="left"/>
-      <w:pPr>
-        <w:ind w:left="2589" w:hanging="189"/>
-      </w:pPr>
-      <w:rPr>
-        <w:rFonts w:ascii="Helvetica" w:cs="Helvetica" w:hAnsi="Helvetica" w:eastAsia="Helvetica"/>
-        <w:b w:val="0"/>
-        <w:bCs w:val="0"/>
-        <w:i w:val="0"/>
-        <w:iCs w:val="0"/>
-        <w:caps w:val="0"/>
-        <w:smallCaps w:val="0"/>
-        <w:strike w:val="0"/>
-        <w:dstrike w:val="0"/>
-        <w:outline w:val="0"/>
-        <w:emboss w:val="0"/>
-        <w:imprint w:val="0"/>
-        <w:spacing w:val="0"/>
-        <w:w w:val="100"/>
-        <w:kern w:val="0"/>
-        <w:position w:val="0"/>
-        <w:highlight w:val="none"/>
-        <w:vertAlign w:val="baseline"/>
-      </w:rPr>
-    </w:lvl>
-    <w:lvl w:ilvl="5">
-      <w:start w:val="1"/>
-      <w:numFmt w:val="bullet"/>
-      <w:suff w:val="tab"/>
-      <w:lvlText w:val="•"/>
-      <w:lvlJc w:val="left"/>
-      <w:pPr>
-        <w:ind w:left="3189" w:hanging="189"/>
-      </w:pPr>
-      <w:rPr>
-        <w:rFonts w:ascii="Helvetica" w:cs="Helvetica" w:hAnsi="Helvetica" w:eastAsia="Helvetica"/>
-        <w:b w:val="0"/>
-        <w:bCs w:val="0"/>
-        <w:i w:val="0"/>
-        <w:iCs w:val="0"/>
-        <w:caps w:val="0"/>
-        <w:smallCaps w:val="0"/>
-        <w:strike w:val="0"/>
-        <w:dstrike w:val="0"/>
-        <w:outline w:val="0"/>
-        <w:emboss w:val="0"/>
-        <w:imprint w:val="0"/>
-        <w:spacing w:val="0"/>
-        <w:w w:val="100"/>
-        <w:kern w:val="0"/>
-        <w:position w:val="0"/>
-        <w:highlight w:val="none"/>
-        <w:vertAlign w:val="baseline"/>
-      </w:rPr>
-    </w:lvl>
-    <w:lvl w:ilvl="6">
-      <w:start w:val="1"/>
-      <w:numFmt w:val="bullet"/>
-      <w:suff w:val="tab"/>
-      <w:lvlText w:val="•"/>
-      <w:lvlJc w:val="left"/>
-      <w:pPr>
-        <w:ind w:left="3789" w:hanging="189"/>
-      </w:pPr>
-      <w:rPr>
-        <w:rFonts w:ascii="Helvetica" w:cs="Helvetica" w:hAnsi="Helvetica" w:eastAsia="Helvetica"/>
-        <w:b w:val="0"/>
-        <w:bCs w:val="0"/>
-        <w:i w:val="0"/>
-        <w:iCs w:val="0"/>
-        <w:caps w:val="0"/>
-        <w:smallCaps w:val="0"/>
-        <w:strike w:val="0"/>
-        <w:dstrike w:val="0"/>
-        <w:outline w:val="0"/>
-        <w:emboss w:val="0"/>
-        <w:imprint w:val="0"/>
-        <w:spacing w:val="0"/>
-        <w:w w:val="100"/>
-        <w:kern w:val="0"/>
-        <w:position w:val="0"/>
-        <w:highlight w:val="none"/>
-        <w:vertAlign w:val="baseline"/>
-      </w:rPr>
-    </w:lvl>
-    <w:lvl w:ilvl="7">
-      <w:start w:val="1"/>
-      <w:numFmt w:val="bullet"/>
-      <w:suff w:val="tab"/>
-      <w:lvlText w:val="•"/>
-      <w:lvlJc w:val="left"/>
-      <w:pPr>
-        <w:ind w:left="4389" w:hanging="189"/>
-      </w:pPr>
-      <w:rPr>
-        <w:rFonts w:ascii="Helvetica" w:cs="Helvetica" w:hAnsi="Helvetica" w:eastAsia="Helvetica"/>
-        <w:b w:val="0"/>
-        <w:bCs w:val="0"/>
-        <w:i w:val="0"/>
-        <w:iCs w:val="0"/>
-        <w:caps w:val="0"/>
-        <w:smallCaps w:val="0"/>
-        <w:strike w:val="0"/>
-        <w:dstrike w:val="0"/>
-        <w:outline w:val="0"/>
-        <w:emboss w:val="0"/>
-        <w:imprint w:val="0"/>
-        <w:spacing w:val="0"/>
-        <w:w w:val="100"/>
-        <w:kern w:val="0"/>
-        <w:position w:val="0"/>
-        <w:highlight w:val="none"/>
-        <w:vertAlign w:val="baseline"/>
-      </w:rPr>
-    </w:lvl>
-    <w:lvl w:ilvl="8">
-      <w:start w:val="1"/>
-      <w:numFmt w:val="bullet"/>
-      <w:suff w:val="tab"/>
-      <w:lvlText w:val="•"/>
-      <w:lvlJc w:val="left"/>
-      <w:pPr>
-        <w:ind w:left="4989" w:hanging="189"/>
-      </w:pPr>
-      <w:rPr>
-        <w:rFonts w:ascii="Helvetica" w:cs="Helvetica" w:hAnsi="Helvetica" w:eastAsia="Helvetica"/>
-        <w:b w:val="0"/>
-        <w:bCs w:val="0"/>
-        <w:i w:val="0"/>
-        <w:iCs w:val="0"/>
-        <w:caps w:val="0"/>
-        <w:smallCaps w:val="0"/>
-        <w:strike w:val="0"/>
-        <w:dstrike w:val="0"/>
-        <w:outline w:val="0"/>
-        <w:emboss w:val="0"/>
-        <w:imprint w:val="0"/>
-        <w:spacing w:val="0"/>
-        <w:w w:val="100"/>
-        <w:kern w:val="0"/>
-        <w:position w:val="0"/>
-        <w:highlight w:val="none"/>
-        <w:vertAlign w:val="baseline"/>
-      </w:rPr>
-    </w:lvl>
-  </w:abstractNum>
-  <w:abstractNum w:abstractNumId="4">
-    <w:multiLevelType w:val="hybridMultilevel"/>
-    <w:numStyleLink w:val="Bullets.0.0"/>
-  </w:abstractNum>
-  <w:abstractNum w:abstractNumId="5">
-    <w:multiLevelType w:val="hybridMultilevel"/>
-    <w:styleLink w:val="Bullets.0.0"/>
-    <w:lvl w:ilvl="0">
-      <w:start w:val="1"/>
-      <w:numFmt w:val="bullet"/>
-      <w:suff w:val="tab"/>
-      <w:lvlText w:val="•"/>
-      <w:lvlJc w:val="left"/>
-      <w:pPr>
-        <w:ind w:left="189" w:hanging="189"/>
-      </w:pPr>
-      <w:rPr>
-        <w:rFonts w:ascii="Helvetica" w:cs="Helvetica" w:hAnsi="Helvetica" w:eastAsia="Helvetica"/>
-        <w:b w:val="0"/>
-        <w:bCs w:val="0"/>
-        <w:i w:val="0"/>
-        <w:iCs w:val="0"/>
-        <w:caps w:val="0"/>
-        <w:smallCaps w:val="0"/>
-        <w:strike w:val="0"/>
-        <w:dstrike w:val="0"/>
-        <w:outline w:val="0"/>
-        <w:emboss w:val="0"/>
-        <w:imprint w:val="0"/>
-        <w:spacing w:val="0"/>
-        <w:w w:val="100"/>
-        <w:kern w:val="0"/>
-        <w:position w:val="0"/>
-        <w:highlight w:val="none"/>
-        <w:vertAlign w:val="baseline"/>
-      </w:rPr>
-    </w:lvl>
-    <w:lvl w:ilvl="1">
-      <w:start w:val="1"/>
-      <w:numFmt w:val="bullet"/>
-      <w:suff w:val="tab"/>
-      <w:lvlText w:val="-"/>
-      <w:lvlJc w:val="left"/>
-      <w:pPr>
-        <w:ind w:left="1269" w:hanging="189"/>
-      </w:pPr>
-      <w:rPr>
-        <w:rFonts w:ascii="Helvetica" w:cs="Helvetica" w:hAnsi="Helvetica" w:eastAsia="Helvetica"/>
-        <w:b w:val="0"/>
-        <w:bCs w:val="0"/>
-        <w:i w:val="0"/>
-        <w:iCs w:val="0"/>
-        <w:caps w:val="0"/>
-        <w:smallCaps w:val="0"/>
-        <w:strike w:val="0"/>
-        <w:dstrike w:val="0"/>
-        <w:outline w:val="0"/>
-        <w:emboss w:val="0"/>
-        <w:imprint w:val="0"/>
-        <w:spacing w:val="0"/>
-        <w:w w:val="100"/>
-        <w:kern w:val="0"/>
-        <w:position w:val="0"/>
-        <w:highlight w:val="none"/>
-        <w:vertAlign w:val="baseline"/>
-      </w:rPr>
-    </w:lvl>
-    <w:lvl w:ilvl="2">
-      <w:start w:val="1"/>
-      <w:numFmt w:val="bullet"/>
-      <w:suff w:val="tab"/>
-      <w:lvlText w:val="•"/>
-      <w:lvlJc w:val="left"/>
-      <w:pPr>
-        <w:ind w:left="1389" w:hanging="189"/>
-      </w:pPr>
-      <w:rPr>
-        <w:rFonts w:ascii="Helvetica" w:cs="Helvetica" w:hAnsi="Helvetica" w:eastAsia="Helvetica"/>
-        <w:b w:val="0"/>
-        <w:bCs w:val="0"/>
-        <w:i w:val="0"/>
-        <w:iCs w:val="0"/>
-        <w:caps w:val="0"/>
-        <w:smallCaps w:val="0"/>
-        <w:strike w:val="0"/>
-        <w:dstrike w:val="0"/>
-        <w:outline w:val="0"/>
-        <w:emboss w:val="0"/>
-        <w:imprint w:val="0"/>
-        <w:spacing w:val="0"/>
-        <w:w w:val="100"/>
-        <w:kern w:val="0"/>
-        <w:position w:val="0"/>
-        <w:highlight w:val="none"/>
-        <w:vertAlign w:val="baseline"/>
-      </w:rPr>
-    </w:lvl>
-    <w:lvl w:ilvl="3">
-      <w:start w:val="1"/>
-      <w:numFmt w:val="bullet"/>
-      <w:suff w:val="tab"/>
-      <w:lvlText w:val="•"/>
-      <w:lvlJc w:val="left"/>
-      <w:pPr>
-        <w:ind w:left="1989" w:hanging="189"/>
-      </w:pPr>
-      <w:rPr>
-        <w:rFonts w:ascii="Helvetica" w:cs="Helvetica" w:hAnsi="Helvetica" w:eastAsia="Helvetica"/>
-        <w:b w:val="0"/>
-        <w:bCs w:val="0"/>
-        <w:i w:val="0"/>
-        <w:iCs w:val="0"/>
-        <w:caps w:val="0"/>
-        <w:smallCaps w:val="0"/>
-        <w:strike w:val="0"/>
-        <w:dstrike w:val="0"/>
-        <w:outline w:val="0"/>
-        <w:emboss w:val="0"/>
-        <w:imprint w:val="0"/>
-        <w:spacing w:val="0"/>
-        <w:w w:val="100"/>
-        <w:kern w:val="0"/>
-        <w:position w:val="0"/>
-        <w:highlight w:val="none"/>
-        <w:vertAlign w:val="baseline"/>
-      </w:rPr>
-    </w:lvl>
-    <w:lvl w:ilvl="4">
-      <w:start w:val="1"/>
-      <w:numFmt w:val="bullet"/>
-      <w:suff w:val="tab"/>
-      <w:lvlText w:val="•"/>
-      <w:lvlJc w:val="left"/>
-      <w:pPr>
-        <w:ind w:left="2589" w:hanging="189"/>
-      </w:pPr>
-      <w:rPr>
-        <w:rFonts w:ascii="Helvetica" w:cs="Helvetica" w:hAnsi="Helvetica" w:eastAsia="Helvetica"/>
-        <w:b w:val="0"/>
-        <w:bCs w:val="0"/>
-        <w:i w:val="0"/>
-        <w:iCs w:val="0"/>
-        <w:caps w:val="0"/>
-        <w:smallCaps w:val="0"/>
-        <w:strike w:val="0"/>
-        <w:dstrike w:val="0"/>
-        <w:outline w:val="0"/>
-        <w:emboss w:val="0"/>
-        <w:imprint w:val="0"/>
-        <w:spacing w:val="0"/>
-        <w:w w:val="100"/>
-        <w:kern w:val="0"/>
-        <w:position w:val="0"/>
-        <w:highlight w:val="none"/>
-        <w:vertAlign w:val="baseline"/>
-      </w:rPr>
-    </w:lvl>
-    <w:lvl w:ilvl="5">
-      <w:start w:val="1"/>
-      <w:numFmt w:val="bullet"/>
-      <w:suff w:val="tab"/>
-      <w:lvlText w:val="•"/>
-      <w:lvlJc w:val="left"/>
-      <w:pPr>
-        <w:ind w:left="3189" w:hanging="189"/>
-      </w:pPr>
-      <w:rPr>
-        <w:rFonts w:ascii="Helvetica" w:cs="Helvetica" w:hAnsi="Helvetica" w:eastAsia="Helvetica"/>
-        <w:b w:val="0"/>
-        <w:bCs w:val="0"/>
-        <w:i w:val="0"/>
-        <w:iCs w:val="0"/>
-        <w:caps w:val="0"/>
-        <w:smallCaps w:val="0"/>
-        <w:strike w:val="0"/>
-        <w:dstrike w:val="0"/>
-        <w:outline w:val="0"/>
-        <w:emboss w:val="0"/>
-        <w:imprint w:val="0"/>
-        <w:spacing w:val="0"/>
-        <w:w w:val="100"/>
-        <w:kern w:val="0"/>
-        <w:position w:val="0"/>
-        <w:highlight w:val="none"/>
-        <w:vertAlign w:val="baseline"/>
-      </w:rPr>
-    </w:lvl>
-    <w:lvl w:ilvl="6">
-      <w:start w:val="1"/>
-      <w:numFmt w:val="bullet"/>
-      <w:suff w:val="tab"/>
-      <w:lvlText w:val="•"/>
-      <w:lvlJc w:val="left"/>
-      <w:pPr>
-        <w:ind w:left="3789" w:hanging="189"/>
-      </w:pPr>
-      <w:rPr>
-        <w:rFonts w:ascii="Helvetica" w:cs="Helvetica" w:hAnsi="Helvetica" w:eastAsia="Helvetica"/>
-        <w:b w:val="0"/>
-        <w:bCs w:val="0"/>
-        <w:i w:val="0"/>
-        <w:iCs w:val="0"/>
-        <w:caps w:val="0"/>
-        <w:smallCaps w:val="0"/>
-        <w:strike w:val="0"/>
-        <w:dstrike w:val="0"/>
-        <w:outline w:val="0"/>
-        <w:emboss w:val="0"/>
-        <w:imprint w:val="0"/>
-        <w:spacing w:val="0"/>
-        <w:w w:val="100"/>
-        <w:kern w:val="0"/>
-        <w:position w:val="0"/>
-        <w:highlight w:val="none"/>
-        <w:vertAlign w:val="baseline"/>
-      </w:rPr>
-    </w:lvl>
-    <w:lvl w:ilvl="7">
-      <w:start w:val="1"/>
-      <w:numFmt w:val="bullet"/>
-      <w:suff w:val="tab"/>
-      <w:lvlText w:val="•"/>
-      <w:lvlJc w:val="left"/>
-      <w:pPr>
-        <w:ind w:left="4389" w:hanging="189"/>
-      </w:pPr>
-      <w:rPr>
-        <w:rFonts w:ascii="Helvetica" w:cs="Helvetica" w:hAnsi="Helvetica" w:eastAsia="Helvetica"/>
-        <w:b w:val="0"/>
-        <w:bCs w:val="0"/>
-        <w:i w:val="0"/>
-        <w:iCs w:val="0"/>
-        <w:caps w:val="0"/>
-        <w:smallCaps w:val="0"/>
-        <w:strike w:val="0"/>
-        <w:dstrike w:val="0"/>
-        <w:outline w:val="0"/>
-        <w:emboss w:val="0"/>
-        <w:imprint w:val="0"/>
-        <w:spacing w:val="0"/>
-        <w:w w:val="100"/>
-        <w:kern w:val="0"/>
-        <w:position w:val="0"/>
-        <w:highlight w:val="none"/>
-        <w:vertAlign w:val="baseline"/>
-      </w:rPr>
-    </w:lvl>
-    <w:lvl w:ilvl="8">
-      <w:start w:val="1"/>
-      <w:numFmt w:val="bullet"/>
-      <w:suff w:val="tab"/>
-      <w:lvlText w:val="•"/>
-      <w:lvlJc w:val="left"/>
-      <w:pPr>
-        <w:ind w:left="4989" w:hanging="189"/>
-      </w:pPr>
-      <w:rPr>
-        <w:rFonts w:ascii="Helvetica" w:cs="Helvetica" w:hAnsi="Helvetica" w:eastAsia="Helvetica"/>
-        <w:b w:val="0"/>
-        <w:bCs w:val="0"/>
-        <w:i w:val="0"/>
-        <w:iCs w:val="0"/>
-        <w:caps w:val="0"/>
-        <w:smallCaps w:val="0"/>
-        <w:strike w:val="0"/>
-        <w:dstrike w:val="0"/>
-        <w:outline w:val="0"/>
-        <w:emboss w:val="0"/>
-        <w:imprint w:val="0"/>
-        <w:spacing w:val="0"/>
-        <w:w w:val="100"/>
-        <w:kern w:val="0"/>
-        <w:position w:val="0"/>
-        <w:highlight w:val="none"/>
-        <w:vertAlign w:val="baseline"/>
-      </w:rPr>
-    </w:lvl>
-  </w:abstractNum>
-  <w:abstractNum w:abstractNumId="6">
-    <w:multiLevelType w:val="hybridMultilevel"/>
-    <w:numStyleLink w:val="Imported Style 2"/>
-  </w:abstractNum>
-  <w:abstractNum w:abstractNumId="7">
     <w:multiLevelType w:val="hybridMultilevel"/>
     <w:styleLink w:val="Imported Style 2"/>
     <w:lvl w:ilvl="0">
@@ -4309,11 +3314,11 @@
       </w:rPr>
     </w:lvl>
   </w:abstractNum>
-  <w:abstractNum w:abstractNumId="8">
+  <w:abstractNum w:abstractNumId="2">
     <w:multiLevelType w:val="hybridMultilevel"/>
     <w:numStyleLink w:val="Imported Style 1"/>
   </w:abstractNum>
-  <w:abstractNum w:abstractNumId="9">
+  <w:abstractNum w:abstractNumId="3">
     <w:multiLevelType w:val="hybridMultilevel"/>
     <w:styleLink w:val="Imported Style 1"/>
     <w:lvl w:ilvl="0">
@@ -4601,24 +3606,6 @@
   </w:num>
   <w:num w:numId="4">
     <w:abstractNumId w:val="2"/>
-  </w:num>
-  <w:num w:numId="5">
-    <w:abstractNumId w:val="5"/>
-  </w:num>
-  <w:num w:numId="6">
-    <w:abstractNumId w:val="4"/>
-  </w:num>
-  <w:num w:numId="7">
-    <w:abstractNumId w:val="7"/>
-  </w:num>
-  <w:num w:numId="8">
-    <w:abstractNumId w:val="6"/>
-  </w:num>
-  <w:num w:numId="9">
-    <w:abstractNumId w:val="9"/>
-  </w:num>
-  <w:num w:numId="10">
-    <w:abstractNumId w:val="8"/>
   </w:num>
 </w:numbering>
 </file>
@@ -4833,35 +3820,11 @@
       <w:lang w:val="en-US"/>
     </w:rPr>
   </w:style>
-  <w:style w:type="numbering" w:styleId="Bullets">
-    <w:name w:val="Bullets"/>
-    <w:pPr>
-      <w:numPr>
-        <w:numId w:val="1"/>
-      </w:numPr>
-    </w:pPr>
-  </w:style>
-  <w:style w:type="numbering" w:styleId="Bullets.0">
-    <w:name w:val="Bullets.0"/>
-    <w:pPr>
-      <w:numPr>
-        <w:numId w:val="3"/>
-      </w:numPr>
-    </w:pPr>
-  </w:style>
-  <w:style w:type="numbering" w:styleId="Bullets.0.0">
-    <w:name w:val="Bullets.0.0"/>
-    <w:pPr>
-      <w:numPr>
-        <w:numId w:val="5"/>
-      </w:numPr>
-    </w:pPr>
-  </w:style>
   <w:style w:type="numbering" w:styleId="Imported Style 2">
     <w:name w:val="Imported Style 2"/>
     <w:pPr>
       <w:numPr>
-        <w:numId w:val="7"/>
+        <w:numId w:val="1"/>
       </w:numPr>
     </w:pPr>
   </w:style>
@@ -4885,7 +3848,7 @@
     <w:name w:val="Imported Style 1"/>
     <w:pPr>
       <w:numPr>
-        <w:numId w:val="9"/>
+        <w:numId w:val="3"/>
       </w:numPr>
     </w:pPr>
   </w:style>

</xml_diff>

<commit_message>
change colors & fonts, fix sidenav issue, add skill badges
</commit_message>
<xml_diff>
--- a/resume/Resume - Kristin Faner.docx
+++ b/resume/Resume - Kristin Faner.docx
@@ -132,6 +132,74 @@
           <w:rStyle w:val="Hyperlink.1"/>
           <w:i w:val="0"/>
           <w:iCs w:val="0"/>
+          <w:sz w:val="22"/>
+          <w:szCs w:val="22"/>
+        </w:rPr>
+        <w:fldChar w:fldCharType="begin" w:fldLock="0"/>
+      </w:r>
+      <w:r>
+        <w:rPr>
+          <w:rStyle w:val="Hyperlink.1"/>
+          <w:i w:val="0"/>
+          <w:iCs w:val="0"/>
+          <w:sz w:val="22"/>
+          <w:szCs w:val="22"/>
+        </w:rPr>
+        <w:instrText xml:space="preserve"> HYPERLINK "http://www.kristinfaner.com"</w:instrText>
+      </w:r>
+      <w:r>
+        <w:rPr>
+          <w:rStyle w:val="Hyperlink.1"/>
+          <w:i w:val="0"/>
+          <w:iCs w:val="0"/>
+          <w:sz w:val="22"/>
+          <w:szCs w:val="22"/>
+        </w:rPr>
+        <w:fldChar w:fldCharType="separate" w:fldLock="0"/>
+      </w:r>
+      <w:r>
+        <w:rPr>
+          <w:rStyle w:val="Hyperlink.1"/>
+          <w:i w:val="0"/>
+          <w:iCs w:val="0"/>
+          <w:sz w:val="22"/>
+          <w:szCs w:val="22"/>
+          <w:rtl w:val="0"/>
+          <w:lang w:val="en-US"/>
+        </w:rPr>
+        <w:t>http://www.kristinfaner.com</w:t>
+      </w:r>
+      <w:r>
+        <w:rPr>
+          <w:i w:val="0"/>
+          <w:iCs w:val="0"/>
+          <w:sz w:val="22"/>
+          <w:szCs w:val="22"/>
+        </w:rPr>
+        <w:fldChar w:fldCharType="end" w:fldLock="0"/>
+      </w:r>
+      <w:r>
+        <w:rPr>
+          <w:i w:val="0"/>
+          <w:iCs w:val="0"/>
+          <w:sz w:val="22"/>
+          <w:szCs w:val="22"/>
+          <w:rtl w:val="0"/>
+          <w:lang w:val="en-US"/>
+        </w:rPr>
+        <w:t xml:space="preserve"> </w:t>
+      </w:r>
+    </w:p>
+    <w:p>
+      <w:pPr>
+        <w:pStyle w:val="Normal.0"/>
+        <w:jc w:val="right"/>
+      </w:pPr>
+      <w:r>
+        <w:rPr>
+          <w:rStyle w:val="Hyperlink.2"/>
+          <w:i w:val="0"/>
+          <w:iCs w:val="0"/>
           <w:color w:val="0000ff"/>
           <w:sz w:val="22"/>
           <w:szCs w:val="22"/>
@@ -142,7 +210,7 @@
       </w:r>
       <w:r>
         <w:rPr>
-          <w:rStyle w:val="Hyperlink.1"/>
+          <w:rStyle w:val="Hyperlink.2"/>
           <w:i w:val="0"/>
           <w:iCs w:val="0"/>
           <w:color w:val="0000ff"/>
@@ -151,11 +219,11 @@
           <w:u w:val="single" w:color="0000ff"/>
           <w:lang w:val="en-US"/>
         </w:rPr>
-        <w:instrText xml:space="preserve"> HYPERLINK "https://seeksort.github.io"</w:instrText>
-      </w:r>
-      <w:r>
-        <w:rPr>
-          <w:rStyle w:val="Hyperlink.1"/>
+        <w:instrText xml:space="preserve"> HYPERLINK "https://github.com/seeksort"</w:instrText>
+      </w:r>
+      <w:r>
+        <w:rPr>
+          <w:rStyle w:val="Hyperlink.2"/>
           <w:i w:val="0"/>
           <w:iCs w:val="0"/>
           <w:color w:val="0000ff"/>
@@ -168,87 +236,7 @@
       </w:r>
       <w:r>
         <w:rPr>
-          <w:rStyle w:val="Hyperlink.1"/>
-          <w:i w:val="0"/>
-          <w:iCs w:val="0"/>
-          <w:color w:val="0000ff"/>
-          <w:sz w:val="22"/>
-          <w:szCs w:val="22"/>
-          <w:u w:val="single" w:color="0000ff"/>
-          <w:rtl w:val="0"/>
-          <w:lang w:val="en-US"/>
-        </w:rPr>
-        <w:t>https://seeksort.github.io</w:t>
-      </w:r>
-      <w:r>
-        <w:rPr>
-          <w:i w:val="0"/>
-          <w:iCs w:val="0"/>
-          <w:sz w:val="22"/>
-          <w:szCs w:val="22"/>
-        </w:rPr>
-        <w:fldChar w:fldCharType="end" w:fldLock="0"/>
-      </w:r>
-      <w:r>
-        <w:rPr>
-          <w:rStyle w:val="None"/>
-          <w:i w:val="0"/>
-          <w:iCs w:val="0"/>
-          <w:sz w:val="22"/>
-          <w:szCs w:val="22"/>
-          <w:rtl w:val="0"/>
-          <w:lang w:val="es-ES_tradnl"/>
-        </w:rPr>
-        <w:t xml:space="preserve">  </w:t>
-      </w:r>
-    </w:p>
-    <w:p>
-      <w:pPr>
-        <w:pStyle w:val="Normal.0"/>
-        <w:jc w:val="right"/>
-      </w:pPr>
-      <w:r>
-        <w:rPr>
-          <w:rStyle w:val="Hyperlink.1"/>
-          <w:i w:val="0"/>
-          <w:iCs w:val="0"/>
-          <w:color w:val="0000ff"/>
-          <w:sz w:val="22"/>
-          <w:szCs w:val="22"/>
-          <w:u w:val="single" w:color="0000ff"/>
-          <w:lang w:val="en-US"/>
-        </w:rPr>
-        <w:fldChar w:fldCharType="begin" w:fldLock="0"/>
-      </w:r>
-      <w:r>
-        <w:rPr>
-          <w:rStyle w:val="Hyperlink.1"/>
-          <w:i w:val="0"/>
-          <w:iCs w:val="0"/>
-          <w:color w:val="0000ff"/>
-          <w:sz w:val="22"/>
-          <w:szCs w:val="22"/>
-          <w:u w:val="single" w:color="0000ff"/>
-          <w:lang w:val="en-US"/>
-        </w:rPr>
-        <w:instrText xml:space="preserve"> HYPERLINK "https://github.com/seeksort"</w:instrText>
-      </w:r>
-      <w:r>
-        <w:rPr>
-          <w:rStyle w:val="Hyperlink.1"/>
-          <w:i w:val="0"/>
-          <w:iCs w:val="0"/>
-          <w:color w:val="0000ff"/>
-          <w:sz w:val="22"/>
-          <w:szCs w:val="22"/>
-          <w:u w:val="single" w:color="0000ff"/>
-          <w:lang w:val="en-US"/>
-        </w:rPr>
-        <w:fldChar w:fldCharType="separate" w:fldLock="0"/>
-      </w:r>
-      <w:r>
-        <w:rPr>
-          <w:rStyle w:val="Hyperlink.1"/>
+          <w:rStyle w:val="Hyperlink.2"/>
           <w:i w:val="0"/>
           <w:iCs w:val="0"/>
           <w:color w:val="0000ff"/>
@@ -454,7 +442,7 @@
           <w:rtl w:val="0"/>
           <w:lang w:val="en-US"/>
         </w:rPr>
-        <w:t xml:space="preserve">, </w:t>
+        <w:t xml:space="preserve">, React, </w:t>
       </w:r>
       <w:r>
         <w:rPr>
@@ -566,18 +554,40 @@
           <w:rtl w:val="0"/>
           <w:lang w:val="en-US"/>
         </w:rPr>
-        <w:t xml:space="preserve">React, </w:t>
-      </w:r>
-      <w:r>
-        <w:rPr>
-          <w:i w:val="0"/>
-          <w:iCs w:val="0"/>
-          <w:sz w:val="22"/>
-          <w:szCs w:val="22"/>
-          <w:rtl w:val="0"/>
-          <w:lang w:val="en-US"/>
-        </w:rPr>
-        <w:t>Python 2, Firebase</w:t>
+        <w:t>React</w:t>
+      </w:r>
+      <w:r>
+        <w:rPr>
+          <w:i w:val="0"/>
+          <w:iCs w:val="0"/>
+          <w:sz w:val="22"/>
+          <w:szCs w:val="22"/>
+          <w:rtl w:val="0"/>
+          <w:lang w:val="en-US"/>
+        </w:rPr>
+        <w:t xml:space="preserve"> Native</w:t>
+      </w:r>
+      <w:r>
+        <w:rPr>
+          <w:i w:val="0"/>
+          <w:iCs w:val="0"/>
+          <w:sz w:val="22"/>
+          <w:szCs w:val="22"/>
+          <w:rtl w:val="0"/>
+          <w:lang w:val="en-US"/>
+        </w:rPr>
+        <w:t xml:space="preserve">, </w:t>
+      </w:r>
+      <w:r>
+        <w:rPr>
+          <w:i w:val="0"/>
+          <w:iCs w:val="0"/>
+          <w:sz w:val="22"/>
+          <w:szCs w:val="22"/>
+          <w:rtl w:val="0"/>
+          <w:lang w:val="en-US"/>
+        </w:rPr>
+        <w:t>Firebase</w:t>
       </w:r>
       <w:r>
         <w:rPr>
@@ -848,7 +858,7 @@
       </w:r>
       <w:r>
         <w:rPr>
-          <w:rStyle w:val="Hyperlink.2"/>
+          <w:rStyle w:val="Hyperlink.1"/>
           <w:i w:val="0"/>
           <w:iCs w:val="0"/>
           <w:sz w:val="22"/>
@@ -858,7 +868,7 @@
       </w:r>
       <w:r>
         <w:rPr>
-          <w:rStyle w:val="Hyperlink.2"/>
+          <w:rStyle w:val="Hyperlink.1"/>
           <w:i w:val="0"/>
           <w:iCs w:val="0"/>
           <w:sz w:val="22"/>
@@ -868,7 +878,7 @@
       </w:r>
       <w:r>
         <w:rPr>
-          <w:rStyle w:val="Hyperlink.2"/>
+          <w:rStyle w:val="Hyperlink.1"/>
           <w:i w:val="0"/>
           <w:iCs w:val="0"/>
           <w:sz w:val="22"/>
@@ -878,7 +888,7 @@
       </w:r>
       <w:r>
         <w:rPr>
-          <w:rStyle w:val="Hyperlink.2"/>
+          <w:rStyle w:val="Hyperlink.1"/>
           <w:i w:val="0"/>
           <w:iCs w:val="0"/>
           <w:sz w:val="22"/>
@@ -926,7 +936,7 @@
       </w:r>
       <w:r>
         <w:rPr>
-          <w:rStyle w:val="Hyperlink.2"/>
+          <w:rStyle w:val="Hyperlink.1"/>
           <w:i w:val="0"/>
           <w:iCs w:val="0"/>
           <w:sz w:val="22"/>
@@ -936,7 +946,7 @@
       </w:r>
       <w:r>
         <w:rPr>
-          <w:rStyle w:val="Hyperlink.2"/>
+          <w:rStyle w:val="Hyperlink.1"/>
           <w:i w:val="0"/>
           <w:iCs w:val="0"/>
           <w:sz w:val="22"/>
@@ -946,7 +956,7 @@
       </w:r>
       <w:r>
         <w:rPr>
-          <w:rStyle w:val="Hyperlink.2"/>
+          <w:rStyle w:val="Hyperlink.1"/>
           <w:i w:val="0"/>
           <w:iCs w:val="0"/>
           <w:sz w:val="22"/>
@@ -956,7 +966,7 @@
       </w:r>
       <w:r>
         <w:rPr>
-          <w:rStyle w:val="Hyperlink.2"/>
+          <w:rStyle w:val="Hyperlink.1"/>
           <w:i w:val="0"/>
           <w:iCs w:val="0"/>
           <w:sz w:val="22"/>
@@ -1699,7 +1709,7 @@
           <w:sz w:val="22"/>
           <w:szCs w:val="22"/>
         </w:rPr>
-        <w:instrText xml:space="preserve"> HYPERLINK "https://aqueous-caverns-94383.herokuapp.com"</w:instrText>
+        <w:instrText xml:space="preserve"> HYPERLINK "http://aqueous-caverns-94383.herokuapp.com"</w:instrText>
       </w:r>
       <w:r>
         <w:rPr>
@@ -1721,7 +1731,7 @@
           <w:rtl w:val="0"/>
           <w:lang w:val="en-US"/>
         </w:rPr>
-        <w:t>https://aqueous-caverns-94383.herokuapp.com</w:t>
+        <w:t>http://aqueous-caverns-94383.herokuapp.com</w:t>
       </w:r>
       <w:r>
         <w:rPr>
@@ -1758,7 +1768,7 @@
           <w:rtl w:val="0"/>
           <w:lang w:val="en-US"/>
         </w:rPr>
-        <w:t>WORK EXPERIENCE</w:t>
+        <w:t>EDUCATION</w:t>
       </w:r>
     </w:p>
     <w:p>
@@ -1785,7 +1795,7 @@
           <w:rtl w:val="0"/>
           <w:lang w:val="en-US"/>
         </w:rPr>
-        <w:t xml:space="preserve">Texas Health and Human Services Commission </w:t>
+        <w:t xml:space="preserve">UT Austin Coding Bootcamp </w:t>
       </w:r>
       <w:r>
         <w:rPr>
@@ -1822,97 +1832,22 @@
       <w:r>
         <w:rPr>
           <w:rStyle w:val="None"/>
-          <w:i w:val="1"/>
-          <w:iCs w:val="1"/>
-          <w:sz w:val="22"/>
-          <w:szCs w:val="22"/>
-          <w:rtl w:val="0"/>
-          <w:lang w:val="en-US"/>
-        </w:rPr>
-        <w:t>Senior Auditor</w:t>
+          <w:sz w:val="22"/>
+          <w:szCs w:val="22"/>
+          <w:rtl w:val="0"/>
+          <w:lang w:val="en-US"/>
+        </w:rPr>
+        <w:t>Full-Stack Web Developmen</w:t>
       </w:r>
       <w:r>
         <w:rPr>
           <w:rStyle w:val="None"/>
-          <w:i w:val="1"/>
-          <w:iCs w:val="1"/>
-          <w:sz w:val="22"/>
-          <w:szCs w:val="22"/>
-          <w:rtl w:val="0"/>
-          <w:lang w:val="en-US"/>
-        </w:rPr>
-        <w:t xml:space="preserve"> - Internal Audit Division</w:t>
-      </w:r>
-      <w:r>
-        <w:rPr>
-          <w:rStyle w:val="None"/>
-          <w:i w:val="1"/>
-          <w:iCs w:val="1"/>
-          <w:sz w:val="22"/>
-          <w:szCs w:val="22"/>
-          <w:rtl w:val="0"/>
-          <w:lang w:val="en-US"/>
-        </w:rPr>
-        <w:t xml:space="preserve"> </w:t>
-      </w:r>
-    </w:p>
-    <w:p>
-      <w:pPr>
-        <w:pStyle w:val="Normal.0"/>
-      </w:pPr>
-      <w:r>
-        <w:rPr>
-          <w:rStyle w:val="None"/>
-          <w:i w:val="1"/>
-          <w:iCs w:val="1"/>
-          <w:sz w:val="22"/>
-          <w:szCs w:val="22"/>
-          <w:rtl w:val="0"/>
-          <w:lang w:val="en-US"/>
-        </w:rPr>
-        <w:t>Staff Auditor</w:t>
-      </w:r>
-      <w:r>
-        <w:rPr>
-          <w:rStyle w:val="None"/>
-          <w:i w:val="1"/>
-          <w:iCs w:val="1"/>
-          <w:sz w:val="22"/>
-          <w:szCs w:val="22"/>
-          <w:rtl w:val="0"/>
-          <w:lang w:val="en-US"/>
-        </w:rPr>
-        <w:t xml:space="preserve"> </w:t>
-      </w:r>
-      <w:r>
-        <w:rPr>
-          <w:rStyle w:val="None"/>
-          <w:i w:val="1"/>
-          <w:iCs w:val="1"/>
-          <w:sz w:val="22"/>
-          <w:szCs w:val="22"/>
-          <w:rtl w:val="0"/>
-          <w:lang w:val="en-US"/>
-        </w:rPr>
-        <w:t>- Internal Audit Division</w:t>
-      </w:r>
-    </w:p>
-    <w:p>
-      <w:pPr>
-        <w:pStyle w:val="Normal.0"/>
-        <w:jc w:val="right"/>
-      </w:pPr>
-      <w:r>
-        <w:rPr>
-          <w:rStyle w:val="None"/>
-          <w:i w:val="0"/>
-          <w:iCs w:val="0"/>
-          <w:sz w:val="22"/>
-          <w:szCs w:val="22"/>
-          <w:rtl w:val="0"/>
-          <w:lang w:val="en-US"/>
-        </w:rPr>
-        <w:t>2012 - present</w:t>
+          <w:sz w:val="22"/>
+          <w:szCs w:val="22"/>
+          <w:rtl w:val="0"/>
+          <w:lang w:val="en-US"/>
+        </w:rPr>
+        <w:t>t Certificate</w:t>
       </w:r>
     </w:p>
     <w:p>
@@ -1934,168 +1869,25 @@
       </w:pPr>
       <w:r>
         <w:rPr>
-          <w:rStyle w:val="None"/>
-          <w:i w:val="0"/>
-          <w:iCs w:val="0"/>
-          <w:sz w:val="22"/>
-          <w:szCs w:val="22"/>
-          <w:rtl w:val="0"/>
-          <w:lang w:val="en-US"/>
-        </w:rPr>
-        <w:t>2010 - 2012</w:t>
-      </w:r>
-    </w:p>
-    <w:p>
-      <w:pPr>
-        <w:pStyle w:val="Normal.0"/>
-        <w:numPr>
-          <w:ilvl w:val="0"/>
-          <w:numId w:val="2"/>
-        </w:numPr>
-        <w:rPr>
-          <w:i w:val="0"/>
-          <w:iCs w:val="0"/>
-          <w:sz w:val="22"/>
-          <w:szCs w:val="22"/>
-          <w:lang w:val="en-US"/>
-        </w:rPr>
-      </w:pPr>
-      <w:r>
-        <w:rPr>
-          <w:i w:val="0"/>
-          <w:iCs w:val="0"/>
-          <w:sz w:val="22"/>
-          <w:szCs w:val="22"/>
-          <w:rtl w:val="0"/>
-          <w:lang w:val="en-US"/>
-        </w:rPr>
-        <w:t>Identified issues of inefficiency and potential risk, and provided recommendations to clients</w:t>
-      </w:r>
-    </w:p>
-    <w:p>
-      <w:pPr>
-        <w:pStyle w:val="Normal.0"/>
-        <w:numPr>
-          <w:ilvl w:val="0"/>
-          <w:numId w:val="2"/>
-        </w:numPr>
-        <w:rPr>
-          <w:i w:val="0"/>
-          <w:iCs w:val="0"/>
-          <w:sz w:val="22"/>
-          <w:szCs w:val="22"/>
-          <w:lang w:val="en-US"/>
-        </w:rPr>
-      </w:pPr>
-      <w:r>
-        <w:rPr>
-          <w:rStyle w:val="None"/>
-          <w:i w:val="0"/>
-          <w:iCs w:val="0"/>
-          <w:sz w:val="22"/>
-          <w:szCs w:val="22"/>
-          <w:rtl w:val="0"/>
-          <w:lang w:val="en-US"/>
-        </w:rPr>
-        <w:t xml:space="preserve">Designed and performed audit testing of: IT application user access controls, data reliability of reports, and contract monitoring activities </w:t>
-      </w:r>
-    </w:p>
-    <w:p>
-      <w:pPr>
-        <w:pStyle w:val="Normal.0"/>
-        <w:numPr>
-          <w:ilvl w:val="0"/>
-          <w:numId w:val="2"/>
-        </w:numPr>
-        <w:rPr>
-          <w:i w:val="0"/>
-          <w:iCs w:val="0"/>
-          <w:sz w:val="22"/>
-          <w:szCs w:val="22"/>
-          <w:lang w:val="en-US"/>
-        </w:rPr>
-      </w:pPr>
-      <w:r>
-        <w:rPr>
-          <w:i w:val="0"/>
-          <w:iCs w:val="0"/>
-          <w:sz w:val="22"/>
-          <w:szCs w:val="22"/>
-          <w:rtl w:val="0"/>
-          <w:lang w:val="en-US"/>
-        </w:rPr>
-        <w:t>Interviewed</w:t>
-      </w:r>
-      <w:r>
-        <w:rPr>
-          <w:i w:val="0"/>
-          <w:iCs w:val="0"/>
-          <w:sz w:val="22"/>
-          <w:szCs w:val="22"/>
-          <w:rtl w:val="0"/>
-          <w:lang w:val="en-US"/>
-        </w:rPr>
-        <w:t xml:space="preserve"> clients to understand </w:t>
-      </w:r>
-      <w:r>
-        <w:rPr>
-          <w:i w:val="0"/>
-          <w:iCs w:val="0"/>
-          <w:sz w:val="22"/>
-          <w:szCs w:val="22"/>
-          <w:rtl w:val="0"/>
-          <w:lang w:val="en-US"/>
-        </w:rPr>
-        <w:t xml:space="preserve">complex </w:t>
-      </w:r>
-      <w:r>
-        <w:rPr>
-          <w:i w:val="0"/>
-          <w:iCs w:val="0"/>
-          <w:sz w:val="22"/>
-          <w:szCs w:val="22"/>
-          <w:rtl w:val="0"/>
-          <w:lang w:val="en-US"/>
-        </w:rPr>
-        <w:t>business processes and risks</w:t>
-      </w:r>
-    </w:p>
-    <w:p>
-      <w:pPr>
-        <w:pStyle w:val="Normal.0"/>
-        <w:numPr>
-          <w:ilvl w:val="0"/>
-          <w:numId w:val="2"/>
-        </w:numPr>
-        <w:rPr>
-          <w:i w:val="0"/>
-          <w:iCs w:val="0"/>
-          <w:sz w:val="22"/>
-          <w:szCs w:val="22"/>
-          <w:lang w:val="en-US"/>
-        </w:rPr>
-      </w:pPr>
-      <w:r>
-        <w:rPr>
-          <w:i w:val="0"/>
-          <w:iCs w:val="0"/>
-          <w:sz w:val="22"/>
-          <w:szCs w:val="22"/>
-          <w:rtl w:val="0"/>
-          <w:lang w:val="en-US"/>
-        </w:rPr>
-        <w:t>Mentored staff auditors in audit interviewing</w:t>
-      </w:r>
-      <w:r>
-        <w:rPr>
-          <w:i w:val="0"/>
-          <w:iCs w:val="0"/>
-          <w:sz w:val="22"/>
-          <w:szCs w:val="22"/>
-          <w:rtl w:val="0"/>
-          <w:lang w:val="en-US"/>
-        </w:rPr>
-        <w:t>, documentation, and professionalism</w:t>
+          <w:i w:val="0"/>
+          <w:iCs w:val="0"/>
+          <w:sz w:val="22"/>
+          <w:szCs w:val="22"/>
+          <w:rtl w:val="0"/>
+          <w:lang w:val="en-US"/>
+        </w:rPr>
+        <w:t xml:space="preserve">2016 </w:t>
+      </w:r>
+      <w:r>
+        <w:rPr>
+          <w:i w:val="0"/>
+          <w:iCs w:val="0"/>
+          <w:sz w:val="22"/>
+          <w:szCs w:val="22"/>
+          <w:rtl w:val="0"/>
+          <w:lang w:val="en-US"/>
+        </w:rPr>
+        <w:t>- 2017</w:t>
       </w:r>
     </w:p>
     <w:p>
@@ -2127,13 +1919,11 @@
           <w:rtl w:val="0"/>
           <w:lang w:val="en-US"/>
         </w:rPr>
-        <w:t xml:space="preserve">Grant Thornton LLP </w:t>
+        <w:t xml:space="preserve">The University of Texas at Austin </w:t>
       </w:r>
       <w:r>
         <w:rPr>
           <w:rStyle w:val="None"/>
-          <w:b w:val="1"/>
-          <w:bCs w:val="1"/>
           <w:i w:val="0"/>
           <w:iCs w:val="0"/>
           <w:sz w:val="22"/>
@@ -2145,122 +1935,47 @@
       </w:r>
       <w:r>
         <w:rPr>
-          <w:i w:val="0"/>
-          <w:iCs w:val="0"/>
-          <w:sz w:val="22"/>
-          <w:szCs w:val="22"/>
-          <w:rtl w:val="0"/>
-          <w:lang w:val="en-US"/>
-        </w:rPr>
-        <w:t>Chicago, Illinois</w:t>
-      </w:r>
-      <w:r>
-        <w:rPr>
           <w:rStyle w:val="None"/>
           <w:i w:val="0"/>
           <w:iCs w:val="0"/>
           <w:sz w:val="22"/>
           <w:szCs w:val="22"/>
           <w:rtl w:val="0"/>
-        </w:rPr>
+          <w:lang w:val="en-US"/>
+        </w:rPr>
+        <w:t>Austin, Texas</w:t>
         <w:tab/>
         <w:tab/>
-        <w:t xml:space="preserve">       </w:t>
-      </w:r>
-    </w:p>
-    <w:p>
-      <w:pPr>
-        <w:pStyle w:val="Normal.0"/>
-      </w:pPr>
-      <w:r>
-        <w:rPr>
-          <w:sz w:val="22"/>
-          <w:szCs w:val="22"/>
-          <w:rtl w:val="0"/>
-          <w:lang w:val="en-US"/>
-        </w:rPr>
-        <w:t>Audit Intern</w:t>
-        <w:tab/>
-        <w:tab/>
-        <w:tab/>
-        <w:tab/>
-        <w:tab/>
-        <w:tab/>
-        <w:tab/>
-        <w:t xml:space="preserve">  </w:t>
-      </w:r>
-      <w:r>
-        <w:rPr>
-          <w:rStyle w:val="None"/>
-          <w:i w:val="0"/>
-          <w:iCs w:val="0"/>
-          <w:sz w:val="22"/>
-          <w:szCs w:val="22"/>
-          <w:rtl w:val="0"/>
-          <w:lang w:val="en-US"/>
-        </w:rPr>
-        <w:t>20</w:t>
-      </w:r>
-      <w:r>
-        <w:rPr>
-          <w:rStyle w:val="None"/>
-          <w:i w:val="0"/>
-          <w:iCs w:val="0"/>
-          <w:sz w:val="22"/>
-          <w:szCs w:val="22"/>
-          <w:rtl w:val="0"/>
-          <w:lang w:val="en-US"/>
-        </w:rPr>
-        <w:t>09</w:t>
-      </w:r>
-    </w:p>
-    <w:p>
-      <w:pPr>
-        <w:pStyle w:val="Normal.0"/>
-        <w:numPr>
-          <w:ilvl w:val="0"/>
-          <w:numId w:val="2"/>
-        </w:numPr>
-        <w:rPr>
-          <w:i w:val="0"/>
-          <w:iCs w:val="0"/>
-          <w:sz w:val="22"/>
-          <w:szCs w:val="22"/>
-          <w:lang w:val="en-US"/>
-        </w:rPr>
-      </w:pPr>
-      <w:r>
-        <w:rPr>
-          <w:i w:val="0"/>
-          <w:iCs w:val="0"/>
-          <w:sz w:val="22"/>
-          <w:szCs w:val="22"/>
-          <w:rtl w:val="0"/>
-          <w:lang w:val="en-US"/>
-        </w:rPr>
-        <w:t>Discussed year-to-year inconsistencies with client management to determine audit risk areas</w:t>
-      </w:r>
-    </w:p>
-    <w:p>
-      <w:pPr>
-        <w:pStyle w:val="Normal.0"/>
-        <w:numPr>
-          <w:ilvl w:val="0"/>
-          <w:numId w:val="2"/>
-        </w:numPr>
-        <w:rPr>
-          <w:i w:val="0"/>
-          <w:iCs w:val="0"/>
-          <w:sz w:val="22"/>
-          <w:szCs w:val="22"/>
-          <w:lang w:val="en-US"/>
-        </w:rPr>
+      </w:r>
+    </w:p>
+    <w:p>
+      <w:pPr>
+        <w:pStyle w:val="Normal.0"/>
+      </w:pPr>
+      <w:r>
+        <w:rPr>
+          <w:sz w:val="22"/>
+          <w:szCs w:val="22"/>
+          <w:rtl w:val="0"/>
+          <w:lang w:val="en-US"/>
+        </w:rPr>
+        <w:t>Integrated Master in Professional Accounting degree program</w:t>
+      </w:r>
+    </w:p>
+    <w:p>
+      <w:pPr>
+        <w:pStyle w:val="Normal.0"/>
+        <w:jc w:val="right"/>
         <w:sectPr>
           <w:headerReference w:type="default" r:id="rId30"/>
           <w:footerReference w:type="default" r:id="rId31"/>
           <w:type w:val="continuous"/>
           <w:pgSz w:w="12240" w:h="15840" w:orient="portrait"/>
           <w:pgMar w:top="720" w:right="720" w:bottom="720" w:left="720" w:header="720" w:footer="720"/>
+          <w:cols w:num="2" w:equalWidth="0">
+            <w:col w:w="7380" w:space="540"/>
+            <w:col w:w="2880" w:space="0"/>
+          </w:cols>
           <w:bidi w:val="0"/>
         </w:sectPr>
       </w:pPr>
@@ -2273,7 +1988,91 @@
           <w:rtl w:val="0"/>
           <w:lang w:val="en-US"/>
         </w:rPr>
-        <w:t>Performed cash, capital asset and operating expense audit procedures for two engagements</w:t>
+        <w:t>2010</w:t>
+      </w:r>
+      <w:r>
+        <w:rPr>
+          <w:rStyle w:val="None"/>
+          <w:b w:val="1"/>
+          <w:bCs w:val="1"/>
+          <w:i w:val="0"/>
+          <w:iCs w:val="0"/>
+          <w:sz w:val="22"/>
+          <w:szCs w:val="22"/>
+          <w:rtl w:val="0"/>
+          <w:lang w:val="en-US"/>
+        </w:rPr>
+        <w:t xml:space="preserve">             </w:t>
+      </w:r>
+    </w:p>
+    <w:p>
+      <w:pPr>
+        <w:pStyle w:val="Normal.0"/>
+        <w:numPr>
+          <w:ilvl w:val="0"/>
+          <w:numId w:val="4"/>
+        </w:numPr>
+        <w:rPr>
+          <w:i w:val="0"/>
+          <w:iCs w:val="0"/>
+          <w:sz w:val="22"/>
+          <w:szCs w:val="22"/>
+          <w:lang w:val="en-US"/>
+        </w:rPr>
+      </w:pPr>
+      <w:r>
+        <w:rPr>
+          <w:rStyle w:val="None"/>
+          <w:i w:val="0"/>
+          <w:iCs w:val="0"/>
+          <w:sz w:val="22"/>
+          <w:szCs w:val="22"/>
+          <w:rtl w:val="0"/>
+          <w:lang w:val="en-US"/>
+        </w:rPr>
+        <w:t xml:space="preserve">Master in Professional Accounting </w:t>
+        <w:tab/>
+        <w:tab/>
+        <w:t xml:space="preserve">  </w:t>
+      </w:r>
+    </w:p>
+    <w:p>
+      <w:pPr>
+        <w:pStyle w:val="Normal.0"/>
+        <w:numPr>
+          <w:ilvl w:val="0"/>
+          <w:numId w:val="5"/>
+        </w:numPr>
+        <w:rPr>
+          <w:i w:val="0"/>
+          <w:iCs w:val="0"/>
+          <w:sz w:val="22"/>
+          <w:szCs w:val="22"/>
+          <w:lang w:val="en-US"/>
+        </w:rPr>
+      </w:pPr>
+      <w:r>
+        <w:rPr>
+          <w:rStyle w:val="None"/>
+          <w:i w:val="0"/>
+          <w:iCs w:val="0"/>
+          <w:sz w:val="22"/>
+          <w:szCs w:val="22"/>
+          <w:rtl w:val="0"/>
+          <w:lang w:val="en-US"/>
+        </w:rPr>
+        <w:t xml:space="preserve">Bachelor of Business Administration </w:t>
+      </w:r>
+      <w:r>
+        <w:rPr>
+          <w:i w:val="0"/>
+          <w:iCs w:val="0"/>
+          <w:sz w:val="22"/>
+          <w:szCs w:val="22"/>
+          <w:rtl w:val="0"/>
+          <w:lang w:val="en-US"/>
+        </w:rPr>
+        <w:t xml:space="preserve">        </w:t>
       </w:r>
     </w:p>
     <w:p>
@@ -2301,7 +2100,7 @@
           <w:rtl w:val="0"/>
           <w:lang w:val="en-US"/>
         </w:rPr>
-        <w:t>EDUCATION</w:t>
+        <w:t>WORK EXPERIENCE</w:t>
       </w:r>
     </w:p>
     <w:p>
@@ -2328,7 +2127,7 @@
           <w:rtl w:val="0"/>
           <w:lang w:val="en-US"/>
         </w:rPr>
-        <w:t xml:space="preserve">UT Austin Coding Bootcamp </w:t>
+        <w:t xml:space="preserve">Texas Health and Human Services Commission </w:t>
       </w:r>
       <w:r>
         <w:rPr>
@@ -2365,22 +2164,97 @@
       <w:r>
         <w:rPr>
           <w:rStyle w:val="None"/>
-          <w:sz w:val="22"/>
-          <w:szCs w:val="22"/>
-          <w:rtl w:val="0"/>
-          <w:lang w:val="en-US"/>
-        </w:rPr>
-        <w:t>Full-Stack Web Developmen</w:t>
+          <w:i w:val="1"/>
+          <w:iCs w:val="1"/>
+          <w:sz w:val="22"/>
+          <w:szCs w:val="22"/>
+          <w:rtl w:val="0"/>
+          <w:lang w:val="en-US"/>
+        </w:rPr>
+        <w:t>Senior Auditor</w:t>
       </w:r>
       <w:r>
         <w:rPr>
           <w:rStyle w:val="None"/>
-          <w:sz w:val="22"/>
-          <w:szCs w:val="22"/>
-          <w:rtl w:val="0"/>
-          <w:lang w:val="en-US"/>
-        </w:rPr>
-        <w:t>t Certificate</w:t>
+          <w:i w:val="1"/>
+          <w:iCs w:val="1"/>
+          <w:sz w:val="22"/>
+          <w:szCs w:val="22"/>
+          <w:rtl w:val="0"/>
+          <w:lang w:val="en-US"/>
+        </w:rPr>
+        <w:t xml:space="preserve"> - Internal Audit Division</w:t>
+      </w:r>
+      <w:r>
+        <w:rPr>
+          <w:rStyle w:val="None"/>
+          <w:i w:val="1"/>
+          <w:iCs w:val="1"/>
+          <w:sz w:val="22"/>
+          <w:szCs w:val="22"/>
+          <w:rtl w:val="0"/>
+          <w:lang w:val="en-US"/>
+        </w:rPr>
+        <w:t xml:space="preserve"> </w:t>
+      </w:r>
+    </w:p>
+    <w:p>
+      <w:pPr>
+        <w:pStyle w:val="Normal.0"/>
+      </w:pPr>
+      <w:r>
+        <w:rPr>
+          <w:rStyle w:val="None"/>
+          <w:i w:val="1"/>
+          <w:iCs w:val="1"/>
+          <w:sz w:val="22"/>
+          <w:szCs w:val="22"/>
+          <w:rtl w:val="0"/>
+          <w:lang w:val="en-US"/>
+        </w:rPr>
+        <w:t>Staff Auditor</w:t>
+      </w:r>
+      <w:r>
+        <w:rPr>
+          <w:rStyle w:val="None"/>
+          <w:i w:val="1"/>
+          <w:iCs w:val="1"/>
+          <w:sz w:val="22"/>
+          <w:szCs w:val="22"/>
+          <w:rtl w:val="0"/>
+          <w:lang w:val="en-US"/>
+        </w:rPr>
+        <w:t xml:space="preserve"> </w:t>
+      </w:r>
+      <w:r>
+        <w:rPr>
+          <w:rStyle w:val="None"/>
+          <w:i w:val="1"/>
+          <w:iCs w:val="1"/>
+          <w:sz w:val="22"/>
+          <w:szCs w:val="22"/>
+          <w:rtl w:val="0"/>
+          <w:lang w:val="en-US"/>
+        </w:rPr>
+        <w:t>- Internal Audit Division</w:t>
+      </w:r>
+    </w:p>
+    <w:p>
+      <w:pPr>
+        <w:pStyle w:val="Normal.0"/>
+        <w:jc w:val="right"/>
+      </w:pPr>
+      <w:r>
+        <w:rPr>
+          <w:rStyle w:val="None"/>
+          <w:i w:val="0"/>
+          <w:iCs w:val="0"/>
+          <w:sz w:val="22"/>
+          <w:szCs w:val="22"/>
+          <w:rtl w:val="0"/>
+          <w:lang w:val="en-US"/>
+        </w:rPr>
+        <w:t>2012 - present</w:t>
       </w:r>
     </w:p>
     <w:p>
@@ -2402,25 +2276,168 @@
       </w:pPr>
       <w:r>
         <w:rPr>
-          <w:i w:val="0"/>
-          <w:iCs w:val="0"/>
-          <w:sz w:val="22"/>
-          <w:szCs w:val="22"/>
-          <w:rtl w:val="0"/>
-          <w:lang w:val="en-US"/>
-        </w:rPr>
-        <w:t xml:space="preserve">2016 </w:t>
-      </w:r>
-      <w:r>
-        <w:rPr>
-          <w:i w:val="0"/>
-          <w:iCs w:val="0"/>
-          <w:sz w:val="22"/>
-          <w:szCs w:val="22"/>
-          <w:rtl w:val="0"/>
-          <w:lang w:val="en-US"/>
-        </w:rPr>
-        <w:t>- 2017</w:t>
+          <w:rStyle w:val="None"/>
+          <w:i w:val="0"/>
+          <w:iCs w:val="0"/>
+          <w:sz w:val="22"/>
+          <w:szCs w:val="22"/>
+          <w:rtl w:val="0"/>
+          <w:lang w:val="en-US"/>
+        </w:rPr>
+        <w:t>2010 - 2012</w:t>
+      </w:r>
+    </w:p>
+    <w:p>
+      <w:pPr>
+        <w:pStyle w:val="Normal.0"/>
+        <w:numPr>
+          <w:ilvl w:val="0"/>
+          <w:numId w:val="2"/>
+        </w:numPr>
+        <w:rPr>
+          <w:i w:val="0"/>
+          <w:iCs w:val="0"/>
+          <w:sz w:val="22"/>
+          <w:szCs w:val="22"/>
+          <w:lang w:val="en-US"/>
+        </w:rPr>
+      </w:pPr>
+      <w:r>
+        <w:rPr>
+          <w:i w:val="0"/>
+          <w:iCs w:val="0"/>
+          <w:sz w:val="22"/>
+          <w:szCs w:val="22"/>
+          <w:rtl w:val="0"/>
+          <w:lang w:val="en-US"/>
+        </w:rPr>
+        <w:t>Identified issues of inefficiency and potential risk, and provided recommendations to clients</w:t>
+      </w:r>
+    </w:p>
+    <w:p>
+      <w:pPr>
+        <w:pStyle w:val="Normal.0"/>
+        <w:numPr>
+          <w:ilvl w:val="0"/>
+          <w:numId w:val="2"/>
+        </w:numPr>
+        <w:rPr>
+          <w:i w:val="0"/>
+          <w:iCs w:val="0"/>
+          <w:sz w:val="22"/>
+          <w:szCs w:val="22"/>
+          <w:lang w:val="en-US"/>
+        </w:rPr>
+      </w:pPr>
+      <w:r>
+        <w:rPr>
+          <w:rStyle w:val="None"/>
+          <w:i w:val="0"/>
+          <w:iCs w:val="0"/>
+          <w:sz w:val="22"/>
+          <w:szCs w:val="22"/>
+          <w:rtl w:val="0"/>
+          <w:lang w:val="en-US"/>
+        </w:rPr>
+        <w:t xml:space="preserve">Designed and performed audit testing of: IT application user access controls, data reliability of reports, and contract monitoring activities </w:t>
+      </w:r>
+    </w:p>
+    <w:p>
+      <w:pPr>
+        <w:pStyle w:val="Normal.0"/>
+        <w:numPr>
+          <w:ilvl w:val="0"/>
+          <w:numId w:val="2"/>
+        </w:numPr>
+        <w:rPr>
+          <w:i w:val="0"/>
+          <w:iCs w:val="0"/>
+          <w:sz w:val="22"/>
+          <w:szCs w:val="22"/>
+          <w:lang w:val="en-US"/>
+        </w:rPr>
+      </w:pPr>
+      <w:r>
+        <w:rPr>
+          <w:i w:val="0"/>
+          <w:iCs w:val="0"/>
+          <w:sz w:val="22"/>
+          <w:szCs w:val="22"/>
+          <w:rtl w:val="0"/>
+          <w:lang w:val="en-US"/>
+        </w:rPr>
+        <w:t>Interviewed</w:t>
+      </w:r>
+      <w:r>
+        <w:rPr>
+          <w:i w:val="0"/>
+          <w:iCs w:val="0"/>
+          <w:sz w:val="22"/>
+          <w:szCs w:val="22"/>
+          <w:rtl w:val="0"/>
+          <w:lang w:val="en-US"/>
+        </w:rPr>
+        <w:t xml:space="preserve"> clients to understand </w:t>
+      </w:r>
+      <w:r>
+        <w:rPr>
+          <w:i w:val="0"/>
+          <w:iCs w:val="0"/>
+          <w:sz w:val="22"/>
+          <w:szCs w:val="22"/>
+          <w:rtl w:val="0"/>
+          <w:lang w:val="en-US"/>
+        </w:rPr>
+        <w:t xml:space="preserve">complex </w:t>
+      </w:r>
+      <w:r>
+        <w:rPr>
+          <w:i w:val="0"/>
+          <w:iCs w:val="0"/>
+          <w:sz w:val="22"/>
+          <w:szCs w:val="22"/>
+          <w:rtl w:val="0"/>
+          <w:lang w:val="en-US"/>
+        </w:rPr>
+        <w:t>business processes and risks</w:t>
+      </w:r>
+    </w:p>
+    <w:p>
+      <w:pPr>
+        <w:pStyle w:val="Normal.0"/>
+        <w:numPr>
+          <w:ilvl w:val="0"/>
+          <w:numId w:val="2"/>
+        </w:numPr>
+        <w:rPr>
+          <w:i w:val="0"/>
+          <w:iCs w:val="0"/>
+          <w:sz w:val="22"/>
+          <w:szCs w:val="22"/>
+          <w:lang w:val="en-US"/>
+        </w:rPr>
+      </w:pPr>
+      <w:r>
+        <w:rPr>
+          <w:i w:val="0"/>
+          <w:iCs w:val="0"/>
+          <w:sz w:val="22"/>
+          <w:szCs w:val="22"/>
+          <w:rtl w:val="0"/>
+          <w:lang w:val="en-US"/>
+        </w:rPr>
+        <w:t>Mentored staff auditors in audit interviewing</w:t>
+      </w:r>
+      <w:r>
+        <w:rPr>
+          <w:i w:val="0"/>
+          <w:iCs w:val="0"/>
+          <w:sz w:val="22"/>
+          <w:szCs w:val="22"/>
+          <w:rtl w:val="0"/>
+          <w:lang w:val="en-US"/>
+        </w:rPr>
+        <w:t>, documentation, and professionalism</w:t>
       </w:r>
     </w:p>
     <w:p>
@@ -2452,76 +2469,7 @@
           <w:rtl w:val="0"/>
           <w:lang w:val="en-US"/>
         </w:rPr>
-        <w:t xml:space="preserve">The University of Texas at Austin </w:t>
-      </w:r>
-      <w:r>
-        <w:rPr>
-          <w:rStyle w:val="None"/>
-          <w:i w:val="0"/>
-          <w:iCs w:val="0"/>
-          <w:sz w:val="22"/>
-          <w:szCs w:val="22"/>
-          <w:rtl w:val="0"/>
-          <w:lang w:val="en-US"/>
-        </w:rPr>
-        <w:t xml:space="preserve">– </w:t>
-      </w:r>
-      <w:r>
-        <w:rPr>
-          <w:rStyle w:val="None"/>
-          <w:i w:val="0"/>
-          <w:iCs w:val="0"/>
-          <w:sz w:val="22"/>
-          <w:szCs w:val="22"/>
-          <w:rtl w:val="0"/>
-          <w:lang w:val="en-US"/>
-        </w:rPr>
-        <w:t>Austin, Texas</w:t>
-        <w:tab/>
-        <w:tab/>
-      </w:r>
-    </w:p>
-    <w:p>
-      <w:pPr>
-        <w:pStyle w:val="Normal.0"/>
-      </w:pPr>
-      <w:r>
-        <w:rPr>
-          <w:sz w:val="22"/>
-          <w:szCs w:val="22"/>
-          <w:rtl w:val="0"/>
-          <w:lang w:val="en-US"/>
-        </w:rPr>
-        <w:t>Integrated Master in Professional Accounting degree program</w:t>
-      </w:r>
-    </w:p>
-    <w:p>
-      <w:pPr>
-        <w:pStyle w:val="Normal.0"/>
-        <w:jc w:val="right"/>
-        <w:sectPr>
-          <w:headerReference w:type="default" r:id="rId38"/>
-          <w:footerReference w:type="default" r:id="rId39"/>
-          <w:type w:val="continuous"/>
-          <w:pgSz w:w="12240" w:h="15840" w:orient="portrait"/>
-          <w:pgMar w:top="720" w:right="720" w:bottom="720" w:left="720" w:header="720" w:footer="720"/>
-          <w:cols w:num="2" w:equalWidth="0">
-            <w:col w:w="7380" w:space="540"/>
-            <w:col w:w="2880" w:space="0"/>
-          </w:cols>
-          <w:bidi w:val="0"/>
-        </w:sectPr>
-      </w:pPr>
-      <w:r>
-        <w:rPr>
-          <w:i w:val="0"/>
-          <w:iCs w:val="0"/>
-          <w:sz w:val="22"/>
-          <w:szCs w:val="22"/>
-          <w:rtl w:val="0"/>
-          <w:lang w:val="en-US"/>
-        </w:rPr>
-        <w:t>2010</w:t>
+        <w:t xml:space="preserve">Grant Thornton LLP </w:t>
       </w:r>
       <w:r>
         <w:rPr>
@@ -2535,24 +2483,19 @@
           <w:rtl w:val="0"/>
           <w:lang w:val="en-US"/>
         </w:rPr>
-        <w:t xml:space="preserve">             </w:t>
-      </w:r>
-    </w:p>
-    <w:p>
-      <w:pPr>
-        <w:pStyle w:val="Normal.0"/>
-        <w:numPr>
-          <w:ilvl w:val="0"/>
-          <w:numId w:val="4"/>
-        </w:numPr>
-        <w:rPr>
-          <w:i w:val="0"/>
-          <w:iCs w:val="0"/>
-          <w:sz w:val="22"/>
-          <w:szCs w:val="22"/>
-          <w:lang w:val="en-US"/>
-        </w:rPr>
-      </w:pPr>
+        <w:t xml:space="preserve">– </w:t>
+      </w:r>
+      <w:r>
+        <w:rPr>
+          <w:i w:val="0"/>
+          <w:iCs w:val="0"/>
+          <w:sz w:val="22"/>
+          <w:szCs w:val="22"/>
+          <w:rtl w:val="0"/>
+          <w:lang w:val="en-US"/>
+        </w:rPr>
+        <w:t>Chicago, Illinois</w:t>
+      </w:r>
       <w:r>
         <w:rPr>
           <w:rStyle w:val="None"/>
@@ -2561,20 +2504,64 @@
           <w:sz w:val="22"/>
           <w:szCs w:val="22"/>
           <w:rtl w:val="0"/>
-          <w:lang w:val="en-US"/>
-        </w:rPr>
-        <w:t xml:space="preserve">Master in Professional Accounting </w:t>
+        </w:rPr>
+        <w:tab/>
+        <w:tab/>
+        <w:t xml:space="preserve">       </w:t>
+      </w:r>
+    </w:p>
+    <w:p>
+      <w:pPr>
+        <w:pStyle w:val="Normal.0"/>
+      </w:pPr>
+      <w:r>
+        <w:rPr>
+          <w:sz w:val="22"/>
+          <w:szCs w:val="22"/>
+          <w:rtl w:val="0"/>
+          <w:lang w:val="en-US"/>
+        </w:rPr>
+        <w:t>Audit Intern</w:t>
+        <w:tab/>
+        <w:tab/>
+        <w:tab/>
+        <w:tab/>
+        <w:tab/>
         <w:tab/>
         <w:tab/>
         <w:t xml:space="preserve">  </w:t>
       </w:r>
+      <w:r>
+        <w:rPr>
+          <w:rStyle w:val="None"/>
+          <w:i w:val="0"/>
+          <w:iCs w:val="0"/>
+          <w:sz w:val="22"/>
+          <w:szCs w:val="22"/>
+          <w:rtl w:val="0"/>
+          <w:lang w:val="en-US"/>
+        </w:rPr>
+        <w:t>20</w:t>
+      </w:r>
+      <w:r>
+        <w:rPr>
+          <w:rStyle w:val="None"/>
+          <w:i w:val="0"/>
+          <w:iCs w:val="0"/>
+          <w:sz w:val="22"/>
+          <w:szCs w:val="22"/>
+          <w:rtl w:val="0"/>
+          <w:lang w:val="en-US"/>
+        </w:rPr>
+        <w:t>09</w:t>
+      </w:r>
     </w:p>
     <w:p>
       <w:pPr>
         <w:pStyle w:val="Normal.0"/>
         <w:numPr>
           <w:ilvl w:val="0"/>
-          <w:numId w:val="5"/>
+          <w:numId w:val="2"/>
         </w:numPr>
         <w:rPr>
           <w:i w:val="0"/>
@@ -2586,31 +2573,46 @@
       </w:pPr>
       <w:r>
         <w:rPr>
-          <w:rStyle w:val="None"/>
-          <w:i w:val="0"/>
-          <w:iCs w:val="0"/>
-          <w:sz w:val="22"/>
-          <w:szCs w:val="22"/>
-          <w:rtl w:val="0"/>
-          <w:lang w:val="en-US"/>
-        </w:rPr>
-        <w:t xml:space="preserve">Bachelor of Business Administration </w:t>
-      </w:r>
-      <w:r>
-        <w:rPr>
-          <w:i w:val="0"/>
-          <w:iCs w:val="0"/>
-          <w:sz w:val="22"/>
-          <w:szCs w:val="22"/>
-          <w:rtl w:val="0"/>
-          <w:lang w:val="en-US"/>
-        </w:rPr>
-        <w:t xml:space="preserve">        </w:t>
+          <w:i w:val="0"/>
+          <w:iCs w:val="0"/>
+          <w:sz w:val="22"/>
+          <w:szCs w:val="22"/>
+          <w:rtl w:val="0"/>
+          <w:lang w:val="en-US"/>
+        </w:rPr>
+        <w:t>Discussed year-to-year inconsistencies with client management to determine audit risk areas</w:t>
+      </w:r>
+    </w:p>
+    <w:p>
+      <w:pPr>
+        <w:pStyle w:val="Normal.0"/>
+        <w:numPr>
+          <w:ilvl w:val="0"/>
+          <w:numId w:val="2"/>
+        </w:numPr>
+        <w:rPr>
+          <w:i w:val="0"/>
+          <w:iCs w:val="0"/>
+          <w:sz w:val="22"/>
+          <w:szCs w:val="22"/>
+          <w:lang w:val="en-US"/>
+        </w:rPr>
+      </w:pPr>
+      <w:r>
+        <w:rPr>
+          <w:i w:val="0"/>
+          <w:iCs w:val="0"/>
+          <w:sz w:val="22"/>
+          <w:szCs w:val="22"/>
+          <w:rtl w:val="0"/>
+          <w:lang w:val="en-US"/>
+        </w:rPr>
+        <w:t>Performed cash, capital asset and operating expense audit procedures for two engagements</w:t>
       </w:r>
     </w:p>
     <w:sectPr>
-      <w:headerReference w:type="default" r:id="rId40"/>
-      <w:footerReference w:type="default" r:id="rId41"/>
+      <w:headerReference w:type="default" r:id="rId38"/>
+      <w:footerReference w:type="default" r:id="rId39"/>
       <w:type w:val="continuous"/>
       <w:pgSz w:w="12240" w:h="15840" w:orient="portrait"/>
       <w:pgMar w:top="720" w:right="720" w:bottom="720" w:left="720" w:header="720" w:footer="720"/>
@@ -2729,18 +2731,6 @@
 </file>
 
 <file path=word/footer18.xml><?xml version="1.0" encoding="utf-8"?>
-<w:ftr xmlns:r="http://schemas.openxmlformats.org/officeDocument/2006/relationships" xmlns:wp="http://schemas.openxmlformats.org/drawingml/2006/wordprocessingDrawing" xmlns:w="http://schemas.openxmlformats.org/wordprocessingml/2006/main" xmlns:w10="urn:schemas-microsoft-com:office:word" xmlns:w14="http://schemas.microsoft.com/office/word/2010/wordml" xmlns:wps="http://schemas.microsoft.com/office/word/2010/wordprocessingShape" xmlns:wpg="http://schemas.microsoft.com/office/word/2010/wordprocessingGroup" xmlns:mc="http://schemas.openxmlformats.org/markup-compatibility/2006" xmlns:v="urn:schemas-microsoft-com:vml" xmlns:o="urn:schemas-microsoft-com:office:office" mc:Ignorable="w14">
-  <w:p>
-    <w:pPr>
-      <w:pStyle w:val="Header &amp; Footer"/>
-      <w:bidi w:val="0"/>
-    </w:pPr>
-    <w:r/>
-  </w:p>
-</w:ftr>
-</file>
-
-<file path=word/footer19.xml><?xml version="1.0" encoding="utf-8"?>
 <w:ftr xmlns:r="http://schemas.openxmlformats.org/officeDocument/2006/relationships" xmlns:wp="http://schemas.openxmlformats.org/drawingml/2006/wordprocessingDrawing" xmlns:w="http://schemas.openxmlformats.org/wordprocessingml/2006/main" xmlns:w10="urn:schemas-microsoft-com:office:word" xmlns:w14="http://schemas.microsoft.com/office/word/2010/wordml" xmlns:wps="http://schemas.microsoft.com/office/word/2010/wordprocessingShape" xmlns:wpg="http://schemas.microsoft.com/office/word/2010/wordprocessingGroup" xmlns:mc="http://schemas.openxmlformats.org/markup-compatibility/2006" xmlns:v="urn:schemas-microsoft-com:vml" xmlns:o="urn:schemas-microsoft-com:office:office" mc:Ignorable="w14">
   <w:p>
     <w:pPr>
@@ -2968,18 +2958,6 @@
 </w:hdr>
 </file>
 
-<file path=word/header19.xml><?xml version="1.0" encoding="utf-8"?>
-<w:hdr xmlns:r="http://schemas.openxmlformats.org/officeDocument/2006/relationships" xmlns:wp="http://schemas.openxmlformats.org/drawingml/2006/wordprocessingDrawing" xmlns:w="http://schemas.openxmlformats.org/wordprocessingml/2006/main" xmlns:w10="urn:schemas-microsoft-com:office:word" xmlns:w14="http://schemas.microsoft.com/office/word/2010/wordml" xmlns:wps="http://schemas.microsoft.com/office/word/2010/wordprocessingShape" xmlns:wpg="http://schemas.microsoft.com/office/word/2010/wordprocessingGroup" xmlns:mc="http://schemas.openxmlformats.org/markup-compatibility/2006" xmlns:v="urn:schemas-microsoft-com:vml" xmlns:o="urn:schemas-microsoft-com:office:office" mc:Ignorable="w14">
-  <w:p>
-    <w:pPr>
-      <w:pStyle w:val="Header &amp; Footer"/>
-      <w:bidi w:val="0"/>
-    </w:pPr>
-    <w:r/>
-  </w:p>
-</w:hdr>
-</file>
-
 <file path=word/header2.xml><?xml version="1.0" encoding="utf-8"?>
 <w:hdr xmlns:r="http://schemas.openxmlformats.org/officeDocument/2006/relationships" xmlns:wp="http://schemas.openxmlformats.org/drawingml/2006/wordprocessingDrawing" xmlns:w="http://schemas.openxmlformats.org/wordprocessingml/2006/main" xmlns:w10="urn:schemas-microsoft-com:office:word" xmlns:w14="http://schemas.microsoft.com/office/word/2010/wordml" xmlns:wps="http://schemas.microsoft.com/office/word/2010/wordprocessingShape" xmlns:wpg="http://schemas.microsoft.com/office/word/2010/wordprocessingGroup" xmlns:mc="http://schemas.openxmlformats.org/markup-compatibility/2006" xmlns:v="urn:schemas-microsoft-com:vml" xmlns:o="urn:schemas-microsoft-com:office:office" mc:Ignorable="w14">
   <w:p>
@@ -4146,10 +4124,26 @@
       <w:u w:val="single" w:color="0000ff"/>
     </w:rPr>
   </w:style>
+  <w:style w:type="character" w:styleId="Link">
+    <w:name w:val="Link"/>
+    <w:rPr>
+      <w:color w:val="0000ff"/>
+      <w:u w:val="single" w:color="0000ff"/>
+    </w:rPr>
+  </w:style>
   <w:style w:type="character" w:styleId="Hyperlink.1">
     <w:name w:val="Hyperlink.1"/>
+    <w:basedOn w:val="Link"/>
+    <w:next w:val="Hyperlink.1"/>
+    <w:rPr>
+      <w:sz w:val="22"/>
+      <w:szCs w:val="22"/>
+    </w:rPr>
+  </w:style>
+  <w:style w:type="character" w:styleId="Hyperlink.2">
+    <w:name w:val="Hyperlink.2"/>
     <w:basedOn w:val="None"/>
-    <w:next w:val="Hyperlink.1"/>
+    <w:next w:val="Hyperlink.2"/>
     <w:rPr>
       <w:color w:val="0000ff"/>
       <w:u w:val="single" w:color="0000ff"/>
@@ -4163,22 +4157,6 @@
         <w:numId w:val="1"/>
       </w:numPr>
     </w:pPr>
-  </w:style>
-  <w:style w:type="character" w:styleId="Link">
-    <w:name w:val="Link"/>
-    <w:rPr>
-      <w:color w:val="0000ff"/>
-      <w:u w:val="single" w:color="0000ff"/>
-    </w:rPr>
-  </w:style>
-  <w:style w:type="character" w:styleId="Hyperlink.2">
-    <w:name w:val="Hyperlink.2"/>
-    <w:basedOn w:val="Link"/>
-    <w:next w:val="Hyperlink.2"/>
-    <w:rPr>
-      <w:sz w:val="22"/>
-      <w:szCs w:val="22"/>
-    </w:rPr>
   </w:style>
   <w:style w:type="character" w:styleId="Hyperlink.3">
     <w:name w:val="Hyperlink.3"/>

</xml_diff>